<commit_message>
[CRO] Fiscal: A4 Receipt Addition of Customer VAT Registration No. (#9186)
</commit_message>
<xml_diff>
--- a/Application/src/_Reports/layouts/CROFiscalBillA4.docx
+++ b/Application/src/_Reports/layouts/CROFiscalBillA4.docx
@@ -1,23 +1,24 @@
 
 <file path=word/document.xml><?xml version="1.0" encoding="utf-8"?>
-<w:document xmlns:wpc="http://schemas.microsoft.com/office/word/2010/wordprocessingCanvas" xmlns:cx="http://schemas.microsoft.com/office/drawing/2014/chartex" xmlns:cx1="http://schemas.microsoft.com/office/drawing/2015/9/8/chartex" xmlns:cx2="http://schemas.microsoft.com/office/drawing/2015/10/21/chartex" xmlns:cx3="http://schemas.microsoft.com/office/drawing/2016/5/9/chartex" xmlns:cx4="http://schemas.microsoft.com/office/drawing/2016/5/10/chartex" xmlns:cx5="http://schemas.microsoft.com/office/drawing/2016/5/11/chartex" xmlns:cx6="http://schemas.microsoft.com/office/drawing/2016/5/12/chartex" xmlns:cx7="http://schemas.microsoft.com/office/drawing/2016/5/13/chartex" xmlns:cx8="http://schemas.microsoft.com/office/drawing/2016/5/14/chartex" xmlns:mc="http://schemas.openxmlformats.org/markup-compatibility/2006" xmlns:aink="http://schemas.microsoft.com/office/drawing/2016/ink" xmlns:am3d="http://schemas.microsoft.com/office/drawing/2017/model3d" xmlns:o="urn:schemas-microsoft-com:office:office" xmlns:oel="http://schemas.microsoft.com/office/2019/extlst" xmlns:r="http://schemas.openxmlformats.org/officeDocument/2006/relationships" xmlns:m="http://schemas.openxmlformats.org/officeDocument/2006/math" xmlns:v="urn:schemas-microsoft-com:vml" xmlns:wp14="http://schemas.microsoft.com/office/word/2010/wordprocessingDrawing" xmlns:wp="http://schemas.openxmlformats.org/drawingml/2006/wordprocessingDrawing" xmlns:w10="urn:schemas-microsoft-com:office:word" xmlns:w="http://schemas.openxmlformats.org/wordprocessingml/2006/main" xmlns:w14="http://schemas.microsoft.com/office/word/2010/wordml" xmlns:w15="http://schemas.microsoft.com/office/word/2012/wordml" xmlns:w16cex="http://schemas.microsoft.com/office/word/2018/wordml/cex" xmlns:w16cid="http://schemas.microsoft.com/office/word/2016/wordml/cid" xmlns:w16="http://schemas.microsoft.com/office/word/2018/wordml" xmlns:w16du="http://schemas.microsoft.com/office/word/2023/wordml/word16du" xmlns:w16sdtdh="http://schemas.microsoft.com/office/word/2020/wordml/sdtdatahash" xmlns:w16se="http://schemas.microsoft.com/office/word/2015/wordml/symex" xmlns:wpg="http://schemas.microsoft.com/office/word/2010/wordprocessingGroup" xmlns:wpi="http://schemas.microsoft.com/office/word/2010/wordprocessingInk" xmlns:wne="http://schemas.microsoft.com/office/word/2006/wordml" xmlns:wps="http://schemas.microsoft.com/office/word/2010/wordprocessingShape" mc:Ignorable="w14 w15 w16se w16cid w16 w16cex w16sdtdh w16du wp14">
+<w:document xmlns:wpc="http://schemas.microsoft.com/office/word/2010/wordprocessingCanvas" xmlns:cx="http://schemas.microsoft.com/office/drawing/2014/chartex" xmlns:cx1="http://schemas.microsoft.com/office/drawing/2015/9/8/chartex" xmlns:cx2="http://schemas.microsoft.com/office/drawing/2015/10/21/chartex" xmlns:cx3="http://schemas.microsoft.com/office/drawing/2016/5/9/chartex" xmlns:cx4="http://schemas.microsoft.com/office/drawing/2016/5/10/chartex" xmlns:cx5="http://schemas.microsoft.com/office/drawing/2016/5/11/chartex" xmlns:cx6="http://schemas.microsoft.com/office/drawing/2016/5/12/chartex" xmlns:cx7="http://schemas.microsoft.com/office/drawing/2016/5/13/chartex" xmlns:cx8="http://schemas.microsoft.com/office/drawing/2016/5/14/chartex" xmlns:mc="http://schemas.openxmlformats.org/markup-compatibility/2006" xmlns:aink="http://schemas.microsoft.com/office/drawing/2016/ink" xmlns:am3d="http://schemas.microsoft.com/office/drawing/2017/model3d" xmlns:o="urn:schemas-microsoft-com:office:office" xmlns:oel="http://schemas.microsoft.com/office/2019/extlst" xmlns:r="http://schemas.openxmlformats.org/officeDocument/2006/relationships" xmlns:m="http://schemas.openxmlformats.org/officeDocument/2006/math" xmlns:v="urn:schemas-microsoft-com:vml" xmlns:wp14="http://schemas.microsoft.com/office/word/2010/wordprocessingDrawing" xmlns:wp="http://schemas.openxmlformats.org/drawingml/2006/wordprocessingDrawing" xmlns:w10="urn:schemas-microsoft-com:office:word" xmlns:w="http://schemas.openxmlformats.org/wordprocessingml/2006/main" xmlns:w14="http://schemas.microsoft.com/office/word/2010/wordml" xmlns:w15="http://schemas.microsoft.com/office/word/2012/wordml" xmlns:w16cex="http://schemas.microsoft.com/office/word/2018/wordml/cex" xmlns:w16cid="http://schemas.microsoft.com/office/word/2016/wordml/cid" xmlns:w16="http://schemas.microsoft.com/office/word/2018/wordml" xmlns:w16du="http://schemas.microsoft.com/office/word/2023/wordml/word16du" xmlns:w16sdtdh="http://schemas.microsoft.com/office/word/2020/wordml/sdtdatahash" xmlns:w16sdtfl="http://schemas.microsoft.com/office/word/2024/wordml/sdtformatlock" xmlns:w16se="http://schemas.microsoft.com/office/word/2015/wordml/symex" xmlns:wpg="http://schemas.microsoft.com/office/word/2010/wordprocessingGroup" xmlns:wpi="http://schemas.microsoft.com/office/word/2010/wordprocessingInk" xmlns:wne="http://schemas.microsoft.com/office/word/2006/wordml" xmlns:wps="http://schemas.microsoft.com/office/word/2010/wordprocessingShape" mc:Ignorable="w14 w15 w16se w16cid w16 w16cex w16sdtdh w16sdtfl w16du wp14">
   <w:body>
     <w:tbl>
       <w:tblPr>
         <w:tblStyle w:val="TableGrid"/>
         <w:tblW w:w="0" w:type="auto"/>
         <w:tblBorders>
-          <w:top w:val="none" w:color="auto" w:sz="0" w:space="0"/>
-          <w:left w:val="none" w:color="auto" w:sz="0" w:space="0"/>
-          <w:bottom w:val="none" w:color="auto" w:sz="0" w:space="0"/>
-          <w:right w:val="none" w:color="auto" w:sz="0" w:space="0"/>
-          <w:insideH w:val="none" w:color="auto" w:sz="0" w:space="0"/>
-          <w:insideV w:val="none" w:color="auto" w:sz="0" w:space="0"/>
+          <w:top w:val="none" w:sz="0" w:space="0" w:color="auto"/>
+          <w:left w:val="none" w:sz="0" w:space="0" w:color="auto"/>
+          <w:bottom w:val="none" w:sz="0" w:space="0" w:color="auto"/>
+          <w:right w:val="none" w:sz="0" w:space="0" w:color="auto"/>
+          <w:insideH w:val="none" w:sz="0" w:space="0" w:color="auto"/>
+          <w:insideV w:val="none" w:sz="0" w:space="0" w:color="auto"/>
         </w:tblBorders>
         <w:tblLook w:val="04A0" w:firstRow="1" w:lastRow="0" w:firstColumn="1" w:lastColumn="0" w:noHBand="0" w:noVBand="1"/>
       </w:tblPr>
       <w:tblGrid>
-        <w:gridCol w:w="2614"/>
+        <w:gridCol w:w="715"/>
+        <w:gridCol w:w="1899"/>
         <w:gridCol w:w="2614"/>
         <w:gridCol w:w="2614"/>
         <w:gridCol w:w="2614"/>
@@ -26,6 +27,7 @@
         <w:tc>
           <w:tcPr>
             <w:tcW w:w="2614" w:type="dxa"/>
+            <w:gridSpan w:val="2"/>
           </w:tcPr>
           <w:p/>
         </w:tc>
@@ -47,9 +49,8 @@
               <w:placeholder>
                 <w:docPart w:val="DefaultPlaceholder_-1854013440"/>
               </w:placeholder>
-              <w15:dataBinding w:prefixMappings="xmlns:ns0='urn:microsoft-dynamics-nav/reports/NPR_CRO_Fiscal_Bill_A4/6014554/' " w:xpath="/ns0:NavWordReportXmlPart[1]/ns0:CRO_POS_Audit_Log_Aux_Info[1]/ns0:CompanyName[1]" w:storeItemID="{59163385-0F07-4881-94A7-4D2DF1A6B352}" w16sdtdh:storeItemChecksum="7JOp2w=="/>
+              <w15:dataBinding w:prefixMappings="xmlns:ns0='urn:microsoft-dynamics-nav/reports/NPR_CRO_Fiscal_Bill_A4/6014554/' " w:xpath="/ns0:NavWordReportXmlPart[1]/ns0:CRO_POS_Audit_Log_Aux_Info[1]/ns0:CompanyName[1]" w:storeItemID="{59163385-0F07-4881-94A7-4D2DF1A6B352}" w16sdtdh:storeItemChecksum="CSbPWQ=="/>
             </w:sdtPr>
-            <w:sdtEndPr/>
             <w:sdtContent>
               <w:p>
                 <w:pPr>
@@ -62,7 +63,6 @@
                     <w:szCs w:val="22"/>
                   </w:rPr>
                 </w:pPr>
-                <w:proofErr w:type="spellStart"/>
                 <w:r>
                   <w:rPr>
                     <w:b/>
@@ -72,7 +72,6 @@
                   </w:rPr>
                   <w:t>CompanyName</w:t>
                 </w:r>
-                <w:proofErr w:type="spellEnd"/>
               </w:p>
             </w:sdtContent>
           </w:sdt>
@@ -88,9 +87,8 @@
               <w:placeholder>
                 <w:docPart w:val="DefaultPlaceholder_-1854013440"/>
               </w:placeholder>
-              <w15:dataBinding w:prefixMappings="xmlns:ns0='urn:microsoft-dynamics-nav/reports/NPR_CRO_Fiscal_Bill_A4/6014554/' " w:xpath="/ns0:NavWordReportXmlPart[1]/ns0:CRO_POS_Audit_Log_Aux_Info[1]/ns0:CompanyContact[1]" w:storeItemID="{59163385-0F07-4881-94A7-4D2DF1A6B352}" w16sdtdh:storeItemChecksum="7JOp2w=="/>
+              <w15:dataBinding w:prefixMappings="xmlns:ns0='urn:microsoft-dynamics-nav/reports/NPR_CRO_Fiscal_Bill_A4/6014554/' " w:xpath="/ns0:NavWordReportXmlPart[1]/ns0:CRO_POS_Audit_Log_Aux_Info[1]/ns0:CompanyContact[1]" w:storeItemID="{59163385-0F07-4881-94A7-4D2DF1A6B352}" w16sdtdh:storeItemChecksum="CSbPWQ=="/>
             </w:sdtPr>
-            <w:sdtEndPr/>
             <w:sdtContent>
               <w:p>
                 <w:pPr>
@@ -103,7 +101,6 @@
                     <w:szCs w:val="22"/>
                   </w:rPr>
                 </w:pPr>
-                <w:proofErr w:type="spellStart"/>
                 <w:r>
                   <w:rPr>
                     <w:b/>
@@ -113,7 +110,6 @@
                   </w:rPr>
                   <w:t>CompanyContact</w:t>
                 </w:r>
-                <w:proofErr w:type="spellEnd"/>
               </w:p>
             </w:sdtContent>
           </w:sdt>
@@ -129,9 +125,8 @@
               <w:placeholder>
                 <w:docPart w:val="DefaultPlaceholder_-1854013440"/>
               </w:placeholder>
-              <w15:dataBinding w:prefixMappings="xmlns:ns0='urn:microsoft-dynamics-nav/reports/NPR_CRO_Fiscal_Bill_A4/6014554/' " w:xpath="/ns0:NavWordReportXmlPart[1]/ns0:CRO_POS_Audit_Log_Aux_Info[1]/ns0:CompanyAddress[1]" w:storeItemID="{59163385-0F07-4881-94A7-4D2DF1A6B352}" w16sdtdh:storeItemChecksum="7JOp2w=="/>
+              <w15:dataBinding w:prefixMappings="xmlns:ns0='urn:microsoft-dynamics-nav/reports/NPR_CRO_Fiscal_Bill_A4/6014554/' " w:xpath="/ns0:NavWordReportXmlPart[1]/ns0:CRO_POS_Audit_Log_Aux_Info[1]/ns0:CompanyAddress[1]" w:storeItemID="{59163385-0F07-4881-94A7-4D2DF1A6B352}" w16sdtdh:storeItemChecksum="CSbPWQ=="/>
             </w:sdtPr>
-            <w:sdtEndPr/>
             <w:sdtContent>
               <w:p>
                 <w:pPr>
@@ -144,7 +139,6 @@
                     <w:szCs w:val="22"/>
                   </w:rPr>
                 </w:pPr>
-                <w:proofErr w:type="spellStart"/>
                 <w:r>
                   <w:rPr>
                     <w:b/>
@@ -154,7 +148,6 @@
                   </w:rPr>
                   <w:t>CompanyAddress</w:t>
                 </w:r>
-                <w:proofErr w:type="spellEnd"/>
               </w:p>
             </w:sdtContent>
           </w:sdt>
@@ -170,9 +163,8 @@
               <w:placeholder>
                 <w:docPart w:val="DefaultPlaceholder_-1854013440"/>
               </w:placeholder>
-              <w15:dataBinding w:prefixMappings="xmlns:ns0='urn:microsoft-dynamics-nav/reports/NPR_CRO_Fiscal_Bill_A4/6014554/' " w:xpath="/ns0:NavWordReportXmlPart[1]/ns0:CRO_POS_Audit_Log_Aux_Info[1]/ns0:POS_Store[1]/ns0:StoreDetailsLine[1]" w:storeItemID="{59163385-0F07-4881-94A7-4D2DF1A6B352}" w16sdtdh:storeItemChecksum="7JOp2w=="/>
+              <w15:dataBinding w:prefixMappings="xmlns:ns0='urn:microsoft-dynamics-nav/reports/NPR_CRO_Fiscal_Bill_A4/6014554/' " w:xpath="/ns0:NavWordReportXmlPart[1]/ns0:CRO_POS_Audit_Log_Aux_Info[1]/ns0:POS_Store[1]/ns0:StoreDetailsLine[1]" w:storeItemID="{59163385-0F07-4881-94A7-4D2DF1A6B352}" w16sdtdh:storeItemChecksum="CSbPWQ=="/>
             </w:sdtPr>
-            <w:sdtEndPr/>
             <w:sdtContent>
               <w:p>
                 <w:pPr>
@@ -185,7 +177,6 @@
                     <w:szCs w:val="22"/>
                   </w:rPr>
                 </w:pPr>
-                <w:proofErr w:type="spellStart"/>
                 <w:r>
                   <w:rPr>
                     <w:b/>
@@ -195,7 +186,6 @@
                   </w:rPr>
                   <w:t>StoreDetailsLine</w:t>
                 </w:r>
-                <w:proofErr w:type="spellEnd"/>
               </w:p>
             </w:sdtContent>
           </w:sdt>
@@ -211,9 +201,8 @@
               <w:placeholder>
                 <w:docPart w:val="DefaultPlaceholder_-1854013440"/>
               </w:placeholder>
-              <w15:dataBinding w:prefixMappings="xmlns:ns0='urn:microsoft-dynamics-nav/reports/NPR_CRO_Fiscal_Bill_A4/6014554/' " w:xpath="/ns0:NavWordReportXmlPart[1]/ns0:CRO_POS_Audit_Log_Aux_Info[1]/ns0:Bill[1]" w:storeItemID="{59163385-0F07-4881-94A7-4D2DF1A6B352}" w16sdtdh:storeItemChecksum="7JOp2w=="/>
+              <w15:dataBinding w:prefixMappings="xmlns:ns0='urn:microsoft-dynamics-nav/reports/NPR_CRO_Fiscal_Bill_A4/6014554/' " w:xpath="/ns0:NavWordReportXmlPart[1]/ns0:CRO_POS_Audit_Log_Aux_Info[1]/ns0:Bill[1]" w:storeItemID="{59163385-0F07-4881-94A7-4D2DF1A6B352}" w16sdtdh:storeItemChecksum="CSbPWQ=="/>
             </w:sdtPr>
-            <w:sdtEndPr/>
             <w:sdtContent>
               <w:p>
                 <w:pPr>
@@ -261,10 +250,9 @@
                 <w:placeholder>
                   <w:docPart w:val="DefaultPlaceholder_-1854013440"/>
                 </w:placeholder>
-                <w15:dataBinding w:prefixMappings="xmlns:ns0='urn:microsoft-dynamics-nav/reports/NPR_CRO_Fiscal_Bill_A4/6014554/' " w:xpath="/ns0:NavWordReportXmlPart[1]/ns0:CRO_POS_Audit_Log_Aux_Info[1]/ns0:EntryDate[1]" w:storeItemID="{59163385-0F07-4881-94A7-4D2DF1A6B352}" w16sdtdh:storeItemChecksum="7JOp2w=="/>
+                <w15:dataBinding w:prefixMappings="xmlns:ns0='urn:microsoft-dynamics-nav/reports/NPR_CRO_Fiscal_Bill_A4/6014554/' " w:xpath="/ns0:NavWordReportXmlPart[1]/ns0:CRO_POS_Audit_Log_Aux_Info[1]/ns0:EntryDate[1]" w:storeItemID="{59163385-0F07-4881-94A7-4D2DF1A6B352}" w16sdtdh:storeItemChecksum="CSbPWQ=="/>
               </w:sdtPr>
               <w:sdtContent>
-                <w:proofErr w:type="spellStart"/>
                 <w:r>
                   <w:rPr>
                     <w:b/>
@@ -274,7 +262,6 @@
                   </w:rPr>
                   <w:t>EntryDate</w:t>
                 </w:r>
-                <w:proofErr w:type="spellEnd"/>
               </w:sdtContent>
             </w:sdt>
             <w:r>
@@ -298,11 +285,9 @@
                 <w:placeholder>
                   <w:docPart w:val="DefaultPlaceholder_-1854013440"/>
                 </w:placeholder>
-                <w15:dataBinding w:prefixMappings="xmlns:ns0='urn:microsoft-dynamics-nav/reports/NPR_CRO_Fiscal_Bill_A4/6014554/' " w:xpath="/ns0:NavWordReportXmlPart[1]/ns0:CRO_POS_Audit_Log_Aux_Info[1]/ns0:LogTimeStamp[1]" w:storeItemID="{59163385-0F07-4881-94A7-4D2DF1A6B352}" w16sdtdh:storeItemChecksum="7JOp2w=="/>
+                <w15:dataBinding w:prefixMappings="xmlns:ns0='urn:microsoft-dynamics-nav/reports/NPR_CRO_Fiscal_Bill_A4/6014554/' " w:xpath="/ns0:NavWordReportXmlPart[1]/ns0:CRO_POS_Audit_Log_Aux_Info[1]/ns0:LogTimeStamp[1]" w:storeItemID="{59163385-0F07-4881-94A7-4D2DF1A6B352}" w16sdtdh:storeItemChecksum="CSbPWQ=="/>
               </w:sdtPr>
-              <w:sdtEndPr/>
               <w:sdtContent>
-                <w:proofErr w:type="spellStart"/>
                 <w:r>
                   <w:rPr>
                     <w:b/>
@@ -312,7 +297,6 @@
                   </w:rPr>
                   <w:t>LogTimeStamp</w:t>
                 </w:r>
-                <w:proofErr w:type="spellEnd"/>
               </w:sdtContent>
             </w:sdt>
           </w:p>
@@ -328,9 +312,8 @@
               <w:placeholder>
                 <w:docPart w:val="DefaultPlaceholder_-1854013440"/>
               </w:placeholder>
-              <w15:dataBinding w:prefixMappings="xmlns:ns0='urn:microsoft-dynamics-nav/reports/NPR_CRO_Fiscal_Bill_A4/6014554/' " w:xpath="/ns0:NavWordReportXmlPart[1]/ns0:CRO_POS_Audit_Log_Aux_Info[1]/ns0:CopyText[1]" w:storeItemID="{59163385-0F07-4881-94A7-4D2DF1A6B352}" w16sdtdh:storeItemChecksum="7JOp2w=="/>
+              <w15:dataBinding w:prefixMappings="xmlns:ns0='urn:microsoft-dynamics-nav/reports/NPR_CRO_Fiscal_Bill_A4/6014554/' " w:xpath="/ns0:NavWordReportXmlPart[1]/ns0:CRO_POS_Audit_Log_Aux_Info[1]/ns0:CopyText[1]" w:storeItemID="{59163385-0F07-4881-94A7-4D2DF1A6B352}" w16sdtdh:storeItemChecksum="CSbPWQ=="/>
             </w:sdtPr>
-            <w:sdtEndPr/>
             <w:sdtContent>
               <w:p>
                 <w:pPr>
@@ -343,7 +326,6 @@
                     <w:szCs w:val="22"/>
                   </w:rPr>
                 </w:pPr>
-                <w:proofErr w:type="spellStart"/>
                 <w:r>
                   <w:rPr>
                     <w:b/>
@@ -353,7 +335,6 @@
                   </w:rPr>
                   <w:t>CopyText</w:t>
                 </w:r>
-                <w:proofErr w:type="spellEnd"/>
               </w:p>
             </w:sdtContent>
           </w:sdt>
@@ -369,6 +350,7 @@
         <w:tc>
           <w:tcPr>
             <w:tcW w:w="2614" w:type="dxa"/>
+            <w:gridSpan w:val="2"/>
           </w:tcPr>
           <w:p/>
         </w:tc>
@@ -391,6 +373,7 @@
         <w:tc>
           <w:tcPr>
             <w:tcW w:w="2614" w:type="dxa"/>
+            <w:gridSpan w:val="2"/>
           </w:tcPr>
           <w:p/>
         </w:tc>
@@ -413,6 +396,7 @@
         <w:tc>
           <w:tcPr>
             <w:tcW w:w="2614" w:type="dxa"/>
+            <w:gridSpan w:val="2"/>
           </w:tcPr>
           <w:p/>
         </w:tc>
@@ -435,6 +419,7 @@
         <w:tc>
           <w:tcPr>
             <w:tcW w:w="2614" w:type="dxa"/>
+            <w:gridSpan w:val="2"/>
           </w:tcPr>
           <w:p/>
         </w:tc>
@@ -457,6 +442,7 @@
         <w:tc>
           <w:tcPr>
             <w:tcW w:w="2614" w:type="dxa"/>
+            <w:gridSpan w:val="2"/>
           </w:tcPr>
           <w:p/>
         </w:tc>
@@ -479,6 +465,7 @@
         <w:tc>
           <w:tcPr>
             <w:tcW w:w="2614" w:type="dxa"/>
+            <w:gridSpan w:val="2"/>
           </w:tcPr>
           <w:p/>
         </w:tc>
@@ -506,25 +493,17 @@
             </w:rPr>
             <w:id w:val="-720444380"/>
             <w:placeholder>
-              <w:docPart w:val="DefaultPlaceholder_-1854013440"/>
+              <w:docPart w:val="C50A69BD9FC54185932A29A6AEFD757D"/>
             </w:placeholder>
-            <w15:dataBinding w:prefixMappings="xmlns:ns0='urn:microsoft-dynamics-nav/reports/NPR_CRO_Fiscal_Bill_A4/6014554/' " w:xpath="/ns0:NavWordReportXmlPart[1]/ns0:CRO_POS_Audit_Log_Aux_Info[1]/ns0:CustomerName[1]" w:storeItemID="{59163385-0F07-4881-94A7-4D2DF1A6B352}" w16sdtdh:storeItemChecksum="7JOp2w=="/>
+            <w15:dataBinding w:prefixMappings="xmlns:ns0='urn:microsoft-dynamics-nav/reports/NPR_CRO_Fiscal_Bill_A4/6014554/' " w:xpath="/ns0:NavWordReportXmlPart[1]/ns0:CRO_POS_Audit_Log_Aux_Info[1]/ns0:CustomerName[1]" w:storeItemID="{59163385-0F07-4881-94A7-4D2DF1A6B352}" w16sdtdh:storeItemChecksum="CSbPWQ=="/>
           </w:sdtPr>
-          <w:sdtEndPr/>
           <w:sdtContent>
             <w:tc>
               <w:tcPr>
-                <w:tcW w:w="2614" w:type="dxa"/>
+                <w:tcW w:w="5228" w:type="dxa"/>
+                <w:gridSpan w:val="3"/>
               </w:tcPr>
               <w:p>
-                <w:pPr>
-                  <w:spacing w:line="360" w:lineRule="auto"/>
-                  <w:rPr>
-                    <w:sz w:val="22"/>
-                    <w:szCs w:val="22"/>
-                  </w:rPr>
-                </w:pPr>
-                <w:proofErr w:type="spellStart"/>
                 <w:r>
                   <w:rPr>
                     <w:sz w:val="22"/>
@@ -532,17 +511,10 @@
                   </w:rPr>
                   <w:t>CustomerName</w:t>
                 </w:r>
-                <w:proofErr w:type="spellEnd"/>
               </w:p>
             </w:tc>
           </w:sdtContent>
         </w:sdt>
-        <w:tc>
-          <w:tcPr>
-            <w:tcW w:w="2614" w:type="dxa"/>
-          </w:tcPr>
-          <w:p/>
-        </w:tc>
         <w:tc>
           <w:tcPr>
             <w:tcW w:w="2614" w:type="dxa"/>
@@ -567,13 +539,13 @@
             <w:placeholder>
               <w:docPart w:val="DefaultPlaceholder_-1854013440"/>
             </w:placeholder>
-            <w15:dataBinding w:prefixMappings="xmlns:ns0='urn:microsoft-dynamics-nav/reports/NPR_CRO_Fiscal_Bill_A4/6014554/' " w:xpath="/ns0:NavWordReportXmlPart[1]/ns0:CRO_POS_Audit_Log_Aux_Info[1]/ns0:CustomerAddress[1]" w:storeItemID="{59163385-0F07-4881-94A7-4D2DF1A6B352}" w16sdtdh:storeItemChecksum="7JOp2w=="/>
+            <w15:dataBinding w:prefixMappings="xmlns:ns0='urn:microsoft-dynamics-nav/reports/NPR_CRO_Fiscal_Bill_A4/6014554/' " w:xpath="/ns0:NavWordReportXmlPart[1]/ns0:CRO_POS_Audit_Log_Aux_Info[1]/ns0:CustomerAddress[1]" w:storeItemID="{59163385-0F07-4881-94A7-4D2DF1A6B352}" w16sdtdh:storeItemChecksum="CSbPWQ=="/>
           </w:sdtPr>
-          <w:sdtEndPr/>
           <w:sdtContent>
             <w:tc>
               <w:tcPr>
                 <w:tcW w:w="2614" w:type="dxa"/>
+                <w:gridSpan w:val="2"/>
               </w:tcPr>
               <w:p>
                 <w:pPr>
@@ -619,9 +591,7 @@
         <w:tc>
           <w:tcPr>
             <w:tcW w:w="2614" w:type="dxa"/>
-            <w:tcBorders>
-              <w:bottom w:val="single" w:color="auto" w:sz="4" w:space="0"/>
-            </w:tcBorders>
+            <w:gridSpan w:val="2"/>
           </w:tcPr>
           <w:sdt>
             <w:sdtPr>
@@ -633,9 +603,8 @@
               <w:placeholder>
                 <w:docPart w:val="DefaultPlaceholder_-1854013440"/>
               </w:placeholder>
-              <w15:dataBinding w:prefixMappings="xmlns:ns0='urn:microsoft-dynamics-nav/reports/NPR_CRO_Fiscal_Bill_A4/6014554/' " w:xpath="/ns0:NavWordReportXmlPart[1]/ns0:CRO_POS_Audit_Log_Aux_Info[1]/ns0:CustomerPostCity[1]" w:storeItemID="{59163385-0F07-4881-94A7-4D2DF1A6B352}" w16sdtdh:storeItemChecksum="7JOp2w=="/>
+              <w15:dataBinding w:prefixMappings="xmlns:ns0='urn:microsoft-dynamics-nav/reports/NPR_CRO_Fiscal_Bill_A4/6014554/' " w:xpath="/ns0:NavWordReportXmlPart[1]/ns0:CRO_POS_Audit_Log_Aux_Info[1]/ns0:CustomerPostCity[1]" w:storeItemID="{59163385-0F07-4881-94A7-4D2DF1A6B352}" w16sdtdh:storeItemChecksum="CSbPWQ=="/>
             </w:sdtPr>
-            <w:sdtEndPr/>
             <w:sdtContent>
               <w:p>
                 <w:pPr>
@@ -645,24 +614,118 @@
                     <w:szCs w:val="22"/>
                   </w:rPr>
                 </w:pPr>
+                <w:r>
+                  <w:rPr>
+                    <w:sz w:val="22"/>
+                    <w:szCs w:val="22"/>
+                  </w:rPr>
+                  <w:t>CustomerPostCity</w:t>
+                </w:r>
+              </w:p>
+            </w:sdtContent>
+          </w:sdt>
+        </w:tc>
+        <w:tc>
+          <w:tcPr>
+            <w:tcW w:w="2614" w:type="dxa"/>
+          </w:tcPr>
+          <w:p/>
+        </w:tc>
+        <w:tc>
+          <w:tcPr>
+            <w:tcW w:w="2614" w:type="dxa"/>
+          </w:tcPr>
+          <w:p/>
+        </w:tc>
+        <w:tc>
+          <w:tcPr>
+            <w:tcW w:w="2614" w:type="dxa"/>
+          </w:tcPr>
+          <w:p/>
+        </w:tc>
+      </w:tr>
+      <w:tr>
+        <w:sdt>
+          <w:sdtPr>
+            <w:rPr>
+              <w:sz w:val="22"/>
+              <w:szCs w:val="22"/>
+            </w:rPr>
+            <w:id w:val="891702370"/>
+            <w:placeholder>
+              <w:docPart w:val="A19DAB062FCC4FFCAC1FD8AB6B3F14CA"/>
+            </w:placeholder>
+            <w:dataBinding w:prefixMappings="xmlns:ns0='urn:microsoft-dynamics-nav/reports/NPR_CRO_Fiscal_Bill_A4/6014554/' " w:xpath="/ns0:NavWordReportXmlPart[1]/ns0:Labels[1]/ns0:VatRegNoLbl[1]" w:storeItemID="{59163385-0F07-4881-94A7-4D2DF1A6B352}"/>
+            <w:text/>
+          </w:sdtPr>
+          <w:sdtContent>
+            <w:tc>
+              <w:tcPr>
+                <w:tcW w:w="715" w:type="dxa"/>
+                <w:tcBorders>
+                  <w:bottom w:val="single" w:sz="4" w:space="0" w:color="auto"/>
+                </w:tcBorders>
+              </w:tcPr>
+              <w:p>
+                <w:pPr>
+                  <w:spacing w:line="360" w:lineRule="auto"/>
+                  <w:rPr>
+                    <w:sz w:val="22"/>
+                    <w:szCs w:val="22"/>
+                  </w:rPr>
+                </w:pPr>
+                <w:r>
+                  <w:rPr>
+                    <w:sz w:val="22"/>
+                    <w:szCs w:val="22"/>
+                  </w:rPr>
+                  <w:t>VAT</w:t>
+                </w:r>
+              </w:p>
+            </w:tc>
+          </w:sdtContent>
+        </w:sdt>
+        <w:sdt>
+          <w:sdtPr>
+            <w:rPr>
+              <w:sz w:val="22"/>
+              <w:szCs w:val="22"/>
+            </w:rPr>
+            <w:id w:val="953136009"/>
+            <w:placeholder>
+              <w:docPart w:val="0F6507D4622044DE81F763CE7FD15C86"/>
+            </w:placeholder>
+            <w:dataBinding w:prefixMappings="xmlns:ns0='urn:microsoft-dynamics-nav/reports/NPR_CRO_Fiscal_Bill_A4/6014554/' " w:xpath="/ns0:NavWordReportXmlPart[1]/ns0:CRO_POS_Audit_Log_Aux_Info[1]/ns0:CustomerVATRegNo[1]" w:storeItemID="{59163385-0F07-4881-94A7-4D2DF1A6B352}"/>
+            <w:text/>
+          </w:sdtPr>
+          <w:sdtContent>
+            <w:tc>
+              <w:tcPr>
+                <w:tcW w:w="4513" w:type="dxa"/>
+                <w:gridSpan w:val="2"/>
+                <w:tcBorders>
+                  <w:bottom w:val="single" w:sz="4" w:space="0" w:color="auto"/>
+                </w:tcBorders>
+              </w:tcPr>
+              <w:p>
                 <w:proofErr w:type="spellStart"/>
                 <w:r>
                   <w:rPr>
                     <w:sz w:val="22"/>
                     <w:szCs w:val="22"/>
                   </w:rPr>
-                  <w:t>CustomerPostCity</w:t>
+                  <w:t>CustomerVATRegNo</w:t>
                 </w:r>
                 <w:proofErr w:type="spellEnd"/>
               </w:p>
-            </w:sdtContent>
-          </w:sdt>
-        </w:tc>
+            </w:tc>
+          </w:sdtContent>
+        </w:sdt>
         <w:tc>
           <w:tcPr>
             <w:tcW w:w="2614" w:type="dxa"/>
             <w:tcBorders>
-              <w:bottom w:val="single" w:color="auto" w:sz="4" w:space="0"/>
+              <w:bottom w:val="single" w:sz="4" w:space="0" w:color="auto"/>
             </w:tcBorders>
           </w:tcPr>
           <w:p/>
@@ -671,16 +734,7 @@
           <w:tcPr>
             <w:tcW w:w="2614" w:type="dxa"/>
             <w:tcBorders>
-              <w:bottom w:val="single" w:color="auto" w:sz="4" w:space="0"/>
-            </w:tcBorders>
-          </w:tcPr>
-          <w:p/>
-        </w:tc>
-        <w:tc>
-          <w:tcPr>
-            <w:tcW w:w="2614" w:type="dxa"/>
-            <w:tcBorders>
-              <w:bottom w:val="single" w:color="auto" w:sz="4" w:space="0"/>
+              <w:bottom w:val="single" w:sz="4" w:space="0" w:color="auto"/>
             </w:tcBorders>
           </w:tcPr>
           <w:p/>
@@ -690,8 +744,9 @@
         <w:tc>
           <w:tcPr>
             <w:tcW w:w="2614" w:type="dxa"/>
+            <w:gridSpan w:val="2"/>
             <w:tcBorders>
-              <w:top w:val="single" w:color="auto" w:sz="4" w:space="0"/>
+              <w:top w:val="single" w:sz="4" w:space="0" w:color="auto"/>
             </w:tcBorders>
           </w:tcPr>
           <w:p/>
@@ -700,7 +755,7 @@
           <w:tcPr>
             <w:tcW w:w="2614" w:type="dxa"/>
             <w:tcBorders>
-              <w:top w:val="single" w:color="auto" w:sz="4" w:space="0"/>
+              <w:top w:val="single" w:sz="4" w:space="0" w:color="auto"/>
             </w:tcBorders>
           </w:tcPr>
           <w:p/>
@@ -709,7 +764,7 @@
           <w:tcPr>
             <w:tcW w:w="2614" w:type="dxa"/>
             <w:tcBorders>
-              <w:top w:val="single" w:color="auto" w:sz="4" w:space="0"/>
+              <w:top w:val="single" w:sz="4" w:space="0" w:color="auto"/>
             </w:tcBorders>
           </w:tcPr>
           <w:p/>
@@ -718,7 +773,7 @@
           <w:tcPr>
             <w:tcW w:w="2614" w:type="dxa"/>
             <w:tcBorders>
-              <w:top w:val="single" w:color="auto" w:sz="4" w:space="0"/>
+              <w:top w:val="single" w:sz="4" w:space="0" w:color="auto"/>
             </w:tcBorders>
           </w:tcPr>
           <w:p/>
@@ -737,13 +792,13 @@
             <w:placeholder>
               <w:docPart w:val="DefaultPlaceholder_-1854013440"/>
             </w:placeholder>
-            <w15:dataBinding w:prefixMappings="xmlns:ns0='urn:microsoft-dynamics-nav/reports/NPR_CRO_Fiscal_Bill_A4/6014554/' " w:xpath="/ns0:NavWordReportXmlPart[1]/ns0:Labels[1]/ns0:ItemNameLbl[1]" w:storeItemID="{59163385-0F07-4881-94A7-4D2DF1A6B352}" w16sdtdh:storeItemChecksum="7JOp2w=="/>
+            <w15:dataBinding w:prefixMappings="xmlns:ns0='urn:microsoft-dynamics-nav/reports/NPR_CRO_Fiscal_Bill_A4/6014554/' " w:xpath="/ns0:NavWordReportXmlPart[1]/ns0:Labels[1]/ns0:ItemNameLbl[1]" w:storeItemID="{59163385-0F07-4881-94A7-4D2DF1A6B352}" w16sdtdh:storeItemChecksum="CSbPWQ=="/>
           </w:sdtPr>
-          <w:sdtEndPr/>
           <w:sdtContent>
             <w:tc>
               <w:tcPr>
                 <w:tcW w:w="2614" w:type="dxa"/>
+                <w:gridSpan w:val="2"/>
               </w:tcPr>
               <w:p>
                 <w:pPr>
@@ -755,7 +810,6 @@
                     <w:szCs w:val="22"/>
                   </w:rPr>
                 </w:pPr>
-                <w:proofErr w:type="spellStart"/>
                 <w:r>
                   <w:rPr>
                     <w:b/>
@@ -765,7 +819,6 @@
                   </w:rPr>
                   <w:t>ItemNameLbl</w:t>
                 </w:r>
-                <w:proofErr w:type="spellEnd"/>
               </w:p>
             </w:tc>
           </w:sdtContent>
@@ -782,9 +835,8 @@
             <w:placeholder>
               <w:docPart w:val="DefaultPlaceholder_-1854013440"/>
             </w:placeholder>
-            <w15:dataBinding w:prefixMappings="xmlns:ns0='urn:microsoft-dynamics-nav/reports/NPR_CRO_Fiscal_Bill_A4/6014554/' " w:xpath="/ns0:NavWordReportXmlPart[1]/ns0:Labels[1]/ns0:UoMLbl[1]" w:storeItemID="{59163385-0F07-4881-94A7-4D2DF1A6B352}" w16sdtdh:storeItemChecksum="7JOp2w=="/>
+            <w15:dataBinding w:prefixMappings="xmlns:ns0='urn:microsoft-dynamics-nav/reports/NPR_CRO_Fiscal_Bill_A4/6014554/' " w:xpath="/ns0:NavWordReportXmlPart[1]/ns0:Labels[1]/ns0:UoMLbl[1]" w:storeItemID="{59163385-0F07-4881-94A7-4D2DF1A6B352}" w16sdtdh:storeItemChecksum="CSbPWQ=="/>
           </w:sdtPr>
-          <w:sdtEndPr/>
           <w:sdtContent>
             <w:tc>
               <w:tcPr>
@@ -801,7 +853,6 @@
                     <w:szCs w:val="22"/>
                   </w:rPr>
                 </w:pPr>
-                <w:proofErr w:type="spellStart"/>
                 <w:r>
                   <w:rPr>
                     <w:b/>
@@ -811,7 +862,6 @@
                   </w:rPr>
                   <w:t>UoMLbl</w:t>
                 </w:r>
-                <w:proofErr w:type="spellEnd"/>
               </w:p>
             </w:tc>
           </w:sdtContent>
@@ -828,9 +878,8 @@
             <w:placeholder>
               <w:docPart w:val="DefaultPlaceholder_-1854013440"/>
             </w:placeholder>
-            <w15:dataBinding w:prefixMappings="xmlns:ns0='urn:microsoft-dynamics-nav/reports/NPR_CRO_Fiscal_Bill_A4/6014554/' " w:xpath="/ns0:NavWordReportXmlPart[1]/ns0:Labels[1]/ns0:PriceLbl[1]" w:storeItemID="{59163385-0F07-4881-94A7-4D2DF1A6B352}" w16sdtdh:storeItemChecksum="7JOp2w=="/>
+            <w15:dataBinding w:prefixMappings="xmlns:ns0='urn:microsoft-dynamics-nav/reports/NPR_CRO_Fiscal_Bill_A4/6014554/' " w:xpath="/ns0:NavWordReportXmlPart[1]/ns0:Labels[1]/ns0:PriceLbl[1]" w:storeItemID="{59163385-0F07-4881-94A7-4D2DF1A6B352}" w16sdtdh:storeItemChecksum="CSbPWQ=="/>
           </w:sdtPr>
-          <w:sdtEndPr/>
           <w:sdtContent>
             <w:tc>
               <w:tcPr>
@@ -847,7 +896,6 @@
                     <w:szCs w:val="22"/>
                   </w:rPr>
                 </w:pPr>
-                <w:proofErr w:type="spellStart"/>
                 <w:r>
                   <w:rPr>
                     <w:b/>
@@ -857,7 +905,6 @@
                   </w:rPr>
                   <w:t>PriceLbl</w:t>
                 </w:r>
-                <w:proofErr w:type="spellEnd"/>
               </w:p>
             </w:tc>
           </w:sdtContent>
@@ -874,9 +921,8 @@
             <w:placeholder>
               <w:docPart w:val="DefaultPlaceholder_-1854013440"/>
             </w:placeholder>
-            <w15:dataBinding w:prefixMappings="xmlns:ns0='urn:microsoft-dynamics-nav/reports/NPR_CRO_Fiscal_Bill_A4/6014554/' " w:xpath="/ns0:NavWordReportXmlPart[1]/ns0:Labels[1]/ns0:DiscountLbl[1]" w:storeItemID="{59163385-0F07-4881-94A7-4D2DF1A6B352}" w16sdtdh:storeItemChecksum="7JOp2w=="/>
+            <w15:dataBinding w:prefixMappings="xmlns:ns0='urn:microsoft-dynamics-nav/reports/NPR_CRO_Fiscal_Bill_A4/6014554/' " w:xpath="/ns0:NavWordReportXmlPart[1]/ns0:Labels[1]/ns0:DiscountLbl[1]" w:storeItemID="{59163385-0F07-4881-94A7-4D2DF1A6B352}" w16sdtdh:storeItemChecksum="CSbPWQ=="/>
           </w:sdtPr>
-          <w:sdtEndPr/>
           <w:sdtContent>
             <w:tc>
               <w:tcPr>
@@ -893,7 +939,6 @@
                     <w:szCs w:val="22"/>
                   </w:rPr>
                 </w:pPr>
-                <w:proofErr w:type="spellStart"/>
                 <w:r>
                   <w:rPr>
                     <w:b/>
@@ -903,7 +948,6 @@
                   </w:rPr>
                   <w:t>DiscountLbl</w:t>
                 </w:r>
-                <w:proofErr w:type="spellEnd"/>
               </w:p>
             </w:tc>
           </w:sdtContent>
@@ -922,15 +966,15 @@
             <w:placeholder>
               <w:docPart w:val="DefaultPlaceholder_-1854013440"/>
             </w:placeholder>
-            <w15:dataBinding w:prefixMappings="xmlns:ns0='urn:microsoft-dynamics-nav/reports/NPR_CRO_Fiscal_Bill_A4/6014554/' " w:xpath="/ns0:NavWordReportXmlPart[1]/ns0:Labels[1]/ns0:ItemCodeLbl[1]" w:storeItemID="{59163385-0F07-4881-94A7-4D2DF1A6B352}" w16sdtdh:storeItemChecksum="7JOp2w=="/>
+            <w15:dataBinding w:prefixMappings="xmlns:ns0='urn:microsoft-dynamics-nav/reports/NPR_CRO_Fiscal_Bill_A4/6014554/' " w:xpath="/ns0:NavWordReportXmlPart[1]/ns0:Labels[1]/ns0:ItemCodeLbl[1]" w:storeItemID="{59163385-0F07-4881-94A7-4D2DF1A6B352}" w16sdtdh:storeItemChecksum="CSbPWQ=="/>
           </w:sdtPr>
-          <w:sdtEndPr/>
           <w:sdtContent>
             <w:tc>
               <w:tcPr>
                 <w:tcW w:w="2614" w:type="dxa"/>
+                <w:gridSpan w:val="2"/>
                 <w:tcBorders>
-                  <w:bottom w:val="single" w:color="auto" w:sz="4" w:space="0"/>
+                  <w:bottom w:val="single" w:sz="4" w:space="0" w:color="auto"/>
                 </w:tcBorders>
               </w:tcPr>
               <w:p>
@@ -943,7 +987,6 @@
                     <w:szCs w:val="22"/>
                   </w:rPr>
                 </w:pPr>
-                <w:proofErr w:type="spellStart"/>
                 <w:r>
                   <w:rPr>
                     <w:b/>
@@ -953,7 +996,6 @@
                   </w:rPr>
                   <w:t>ItemCodeLbl</w:t>
                 </w:r>
-                <w:proofErr w:type="spellEnd"/>
               </w:p>
             </w:tc>
           </w:sdtContent>
@@ -970,15 +1012,14 @@
             <w:placeholder>
               <w:docPart w:val="DefaultPlaceholder_-1854013440"/>
             </w:placeholder>
-            <w15:dataBinding w:prefixMappings="xmlns:ns0='urn:microsoft-dynamics-nav/reports/NPR_CRO_Fiscal_Bill_A4/6014554/' " w:xpath="/ns0:NavWordReportXmlPart[1]/ns0:Labels[1]/ns0:QtyLbl[1]" w:storeItemID="{59163385-0F07-4881-94A7-4D2DF1A6B352}" w16sdtdh:storeItemChecksum="7JOp2w=="/>
+            <w15:dataBinding w:prefixMappings="xmlns:ns0='urn:microsoft-dynamics-nav/reports/NPR_CRO_Fiscal_Bill_A4/6014554/' " w:xpath="/ns0:NavWordReportXmlPart[1]/ns0:Labels[1]/ns0:QtyLbl[1]" w:storeItemID="{59163385-0F07-4881-94A7-4D2DF1A6B352}" w16sdtdh:storeItemChecksum="CSbPWQ=="/>
           </w:sdtPr>
-          <w:sdtEndPr/>
           <w:sdtContent>
             <w:tc>
               <w:tcPr>
                 <w:tcW w:w="2614" w:type="dxa"/>
                 <w:tcBorders>
-                  <w:bottom w:val="single" w:color="auto" w:sz="4" w:space="0"/>
+                  <w:bottom w:val="single" w:sz="4" w:space="0" w:color="auto"/>
                 </w:tcBorders>
               </w:tcPr>
               <w:p>
@@ -992,7 +1033,6 @@
                     <w:szCs w:val="22"/>
                   </w:rPr>
                 </w:pPr>
-                <w:proofErr w:type="spellStart"/>
                 <w:r>
                   <w:rPr>
                     <w:b/>
@@ -1002,7 +1042,6 @@
                   </w:rPr>
                   <w:t>QtyLbl</w:t>
                 </w:r>
-                <w:proofErr w:type="spellEnd"/>
               </w:p>
             </w:tc>
           </w:sdtContent>
@@ -1019,15 +1058,14 @@
             <w:placeholder>
               <w:docPart w:val="DefaultPlaceholder_-1854013440"/>
             </w:placeholder>
-            <w15:dataBinding w:prefixMappings="xmlns:ns0='urn:microsoft-dynamics-nav/reports/NPR_CRO_Fiscal_Bill_A4/6014554/' " w:xpath="/ns0:NavWordReportXmlPart[1]/ns0:Labels[1]/ns0:PercLbl[1]" w:storeItemID="{59163385-0F07-4881-94A7-4D2DF1A6B352}" w16sdtdh:storeItemChecksum="7JOp2w=="/>
+            <w15:dataBinding w:prefixMappings="xmlns:ns0='urn:microsoft-dynamics-nav/reports/NPR_CRO_Fiscal_Bill_A4/6014554/' " w:xpath="/ns0:NavWordReportXmlPart[1]/ns0:Labels[1]/ns0:PercLbl[1]" w:storeItemID="{59163385-0F07-4881-94A7-4D2DF1A6B352}" w16sdtdh:storeItemChecksum="CSbPWQ=="/>
           </w:sdtPr>
-          <w:sdtEndPr/>
           <w:sdtContent>
             <w:tc>
               <w:tcPr>
                 <w:tcW w:w="2614" w:type="dxa"/>
                 <w:tcBorders>
-                  <w:bottom w:val="single" w:color="auto" w:sz="4" w:space="0"/>
+                  <w:bottom w:val="single" w:sz="4" w:space="0" w:color="auto"/>
                 </w:tcBorders>
               </w:tcPr>
               <w:p>
@@ -1041,7 +1079,6 @@
                     <w:szCs w:val="22"/>
                   </w:rPr>
                 </w:pPr>
-                <w:proofErr w:type="spellStart"/>
                 <w:r>
                   <w:rPr>
                     <w:b/>
@@ -1051,7 +1088,6 @@
                   </w:rPr>
                   <w:t>PercLbl</w:t>
                 </w:r>
-                <w:proofErr w:type="spellEnd"/>
               </w:p>
             </w:tc>
           </w:sdtContent>
@@ -1068,15 +1104,14 @@
             <w:placeholder>
               <w:docPart w:val="DefaultPlaceholder_-1854013440"/>
             </w:placeholder>
-            <w15:dataBinding w:prefixMappings="xmlns:ns0='urn:microsoft-dynamics-nav/reports/NPR_CRO_Fiscal_Bill_A4/6014554/' " w:xpath="/ns0:NavWordReportXmlPart[1]/ns0:Labels[1]/ns0:TotalLbl[1]" w:storeItemID="{59163385-0F07-4881-94A7-4D2DF1A6B352}" w16sdtdh:storeItemChecksum="7JOp2w=="/>
+            <w15:dataBinding w:prefixMappings="xmlns:ns0='urn:microsoft-dynamics-nav/reports/NPR_CRO_Fiscal_Bill_A4/6014554/' " w:xpath="/ns0:NavWordReportXmlPart[1]/ns0:Labels[1]/ns0:TotalLbl[1]" w:storeItemID="{59163385-0F07-4881-94A7-4D2DF1A6B352}" w16sdtdh:storeItemChecksum="CSbPWQ=="/>
           </w:sdtPr>
-          <w:sdtEndPr/>
           <w:sdtContent>
             <w:tc>
               <w:tcPr>
                 <w:tcW w:w="2614" w:type="dxa"/>
                 <w:tcBorders>
-                  <w:bottom w:val="single" w:color="auto" w:sz="4" w:space="0"/>
+                  <w:bottom w:val="single" w:sz="4" w:space="0" w:color="auto"/>
                 </w:tcBorders>
               </w:tcPr>
               <w:p>
@@ -1090,7 +1125,6 @@
                     <w:szCs w:val="22"/>
                   </w:rPr>
                 </w:pPr>
-                <w:proofErr w:type="spellStart"/>
                 <w:r>
                   <w:rPr>
                     <w:b/>
@@ -1100,7 +1134,6 @@
                   </w:rPr>
                   <w:t>TotalLbl</w:t>
                 </w:r>
-                <w:proofErr w:type="spellEnd"/>
               </w:p>
             </w:tc>
           </w:sdtContent>
@@ -1110,8 +1143,9 @@
         <w:tc>
           <w:tcPr>
             <w:tcW w:w="2614" w:type="dxa"/>
+            <w:gridSpan w:val="2"/>
             <w:tcBorders>
-              <w:top w:val="single" w:color="auto" w:sz="4" w:space="0"/>
+              <w:top w:val="single" w:sz="4" w:space="0" w:color="auto"/>
             </w:tcBorders>
           </w:tcPr>
           <w:p>
@@ -1128,7 +1162,7 @@
           <w:tcPr>
             <w:tcW w:w="2614" w:type="dxa"/>
             <w:tcBorders>
-              <w:top w:val="single" w:color="auto" w:sz="4" w:space="0"/>
+              <w:top w:val="single" w:sz="4" w:space="0" w:color="auto"/>
             </w:tcBorders>
           </w:tcPr>
           <w:p>
@@ -1146,7 +1180,7 @@
           <w:tcPr>
             <w:tcW w:w="2614" w:type="dxa"/>
             <w:tcBorders>
-              <w:top w:val="single" w:color="auto" w:sz="4" w:space="0"/>
+              <w:top w:val="single" w:sz="4" w:space="0" w:color="auto"/>
             </w:tcBorders>
           </w:tcPr>
           <w:p>
@@ -1164,7 +1198,7 @@
           <w:tcPr>
             <w:tcW w:w="2614" w:type="dxa"/>
             <w:tcBorders>
-              <w:top w:val="single" w:color="auto" w:sz="4" w:space="0"/>
+              <w:top w:val="single" w:sz="4" w:space="0" w:color="auto"/>
             </w:tcBorders>
           </w:tcPr>
           <w:p>
@@ -1188,10 +1222,9 @@
           <w:alias w:val="#Nav: /CRO_POS_Audit_Log_Aux_Info/POS_Entry_Lines"/>
           <w:tag w:val="#Nav: NPR_CRO_Fiscal_Bill_A4/6014554"/>
           <w:id w:val="1827854919"/>
-          <w15:dataBinding w:prefixMappings="xmlns:ns0='urn:microsoft-dynamics-nav/reports/NPR_CRO_Fiscal_Bill_A4/6014554/'" w:xpath="/ns0:NavWordReportXmlPart[1]/ns0:CRO_POS_Audit_Log_Aux_Info[1]/ns0:POS_Entry_Lines" w:storeItemID="{59163385-0F07-4881-94A7-4D2DF1A6B352}"/>
+          <w15:dataBinding w:prefixMappings="xmlns:ns0='urn:microsoft-dynamics-nav/reports/NPR_CRO_Fiscal_Bill_A4/6014554/' " w:xpath="/ns0:NavWordReportXmlPart[1]/ns0:CRO_POS_Audit_Log_Aux_Info[1]/ns0:POS_Entry_Lines" w:storeItemID="{59163385-0F07-4881-94A7-4D2DF1A6B352}"/>
           <w15:repeatingSection/>
         </w:sdtPr>
-        <w:sdtEndPr/>
         <w:sdtContent>
           <w:sdt>
             <w:sdtPr>
@@ -1205,7 +1238,6 @@
               </w:placeholder>
               <w15:repeatingSectionItem/>
             </w:sdtPr>
-            <w:sdtEndPr/>
             <w:sdtContent>
               <w:tr>
                 <w:sdt>
@@ -1220,13 +1252,13 @@
                     <w:placeholder>
                       <w:docPart w:val="DefaultPlaceholder_-1854013440"/>
                     </w:placeholder>
-                    <w15:dataBinding w:prefixMappings="xmlns:ns0='urn:microsoft-dynamics-nav/reports/NPR_CRO_Fiscal_Bill_A4/6014554/' " w:xpath="/ns0:NavWordReportXmlPart[1]/ns0:CRO_POS_Audit_Log_Aux_Info[1]/ns0:POS_Entry_Lines[1]/ns0:ItemDescription[1]" w:storeItemID="{59163385-0F07-4881-94A7-4D2DF1A6B352}" w16sdtdh:storeItemChecksum="7JOp2w=="/>
+                    <w15:dataBinding w:prefixMappings="xmlns:ns0='urn:microsoft-dynamics-nav/reports/NPR_CRO_Fiscal_Bill_A4/6014554/' " w:xpath="/ns0:NavWordReportXmlPart[1]/ns0:CRO_POS_Audit_Log_Aux_Info[1]/ns0:POS_Entry_Lines[1]/ns0:ItemDescription[1]" w:storeItemID="{59163385-0F07-4881-94A7-4D2DF1A6B352}" w16sdtdh:storeItemChecksum="CSbPWQ=="/>
                   </w:sdtPr>
-                  <w:sdtEndPr/>
                   <w:sdtContent>
                     <w:tc>
                       <w:tcPr>
                         <w:tcW w:w="2614" w:type="dxa"/>
+                        <w:gridSpan w:val="2"/>
                       </w:tcPr>
                       <w:p>
                         <w:pPr>
@@ -1235,7 +1267,6 @@
                             <w:szCs w:val="22"/>
                           </w:rPr>
                         </w:pPr>
-                        <w:proofErr w:type="spellStart"/>
                         <w:r>
                           <w:rPr>
                             <w:sz w:val="22"/>
@@ -1243,7 +1274,6 @@
                           </w:rPr>
                           <w:t>ItemDescription</w:t>
                         </w:r>
-                        <w:proofErr w:type="spellEnd"/>
                       </w:p>
                     </w:tc>
                   </w:sdtContent>
@@ -1260,9 +1290,8 @@
                     <w:placeholder>
                       <w:docPart w:val="DefaultPlaceholder_-1854013440"/>
                     </w:placeholder>
-                    <w15:dataBinding w:prefixMappings="xmlns:ns0='urn:microsoft-dynamics-nav/reports/NPR_CRO_Fiscal_Bill_A4/6014554/' " w:xpath="/ns0:NavWordReportXmlPart[1]/ns0:CRO_POS_Audit_Log_Aux_Info[1]/ns0:POS_Entry_Lines[1]/ns0:UOM[1]" w:storeItemID="{59163385-0F07-4881-94A7-4D2DF1A6B352}" w16sdtdh:storeItemChecksum="7JOp2w=="/>
+                    <w15:dataBinding w:prefixMappings="xmlns:ns0='urn:microsoft-dynamics-nav/reports/NPR_CRO_Fiscal_Bill_A4/6014554/' " w:xpath="/ns0:NavWordReportXmlPart[1]/ns0:CRO_POS_Audit_Log_Aux_Info[1]/ns0:POS_Entry_Lines[1]/ns0:UOM[1]" w:storeItemID="{59163385-0F07-4881-94A7-4D2DF1A6B352}" w16sdtdh:storeItemChecksum="CSbPWQ=="/>
                   </w:sdtPr>
-                  <w:sdtEndPr/>
                   <w:sdtContent>
                     <w:tc>
                       <w:tcPr>
@@ -1299,9 +1328,8 @@
                     <w:placeholder>
                       <w:docPart w:val="DefaultPlaceholder_-1854013440"/>
                     </w:placeholder>
-                    <w15:dataBinding w:prefixMappings="xmlns:ns0='urn:microsoft-dynamics-nav/reports/NPR_CRO_Fiscal_Bill_A4/6014554/' " w:xpath="/ns0:NavWordReportXmlPart[1]/ns0:CRO_POS_Audit_Log_Aux_Info[1]/ns0:POS_Entry_Lines[1]/ns0:UnitPrice[1]" w:storeItemID="{59163385-0F07-4881-94A7-4D2DF1A6B352}" w16sdtdh:storeItemChecksum="7JOp2w=="/>
+                    <w15:dataBinding w:prefixMappings="xmlns:ns0='urn:microsoft-dynamics-nav/reports/NPR_CRO_Fiscal_Bill_A4/6014554/' " w:xpath="/ns0:NavWordReportXmlPart[1]/ns0:CRO_POS_Audit_Log_Aux_Info[1]/ns0:POS_Entry_Lines[1]/ns0:UnitPrice[1]" w:storeItemID="{59163385-0F07-4881-94A7-4D2DF1A6B352}" w16sdtdh:storeItemChecksum="CSbPWQ=="/>
                   </w:sdtPr>
-                  <w:sdtEndPr/>
                   <w:sdtContent>
                     <w:tc>
                       <w:tcPr>
@@ -1315,7 +1343,6 @@
                             <w:szCs w:val="22"/>
                           </w:rPr>
                         </w:pPr>
-                        <w:proofErr w:type="spellStart"/>
                         <w:r>
                           <w:rPr>
                             <w:sz w:val="22"/>
@@ -1323,7 +1350,6 @@
                           </w:rPr>
                           <w:t>UnitPrice</w:t>
                         </w:r>
-                        <w:proofErr w:type="spellEnd"/>
                       </w:p>
                     </w:tc>
                   </w:sdtContent>
@@ -1340,9 +1366,8 @@
                     <w:placeholder>
                       <w:docPart w:val="DefaultPlaceholder_-1854013440"/>
                     </w:placeholder>
-                    <w15:dataBinding w:prefixMappings="xmlns:ns0='urn:microsoft-dynamics-nav/reports/NPR_CRO_Fiscal_Bill_A4/6014554/' " w:xpath="/ns0:NavWordReportXmlPart[1]/ns0:CRO_POS_Audit_Log_Aux_Info[1]/ns0:POS_Entry_Lines[1]/ns0:DiscountAmount[1]" w:storeItemID="{59163385-0F07-4881-94A7-4D2DF1A6B352}" w16sdtdh:storeItemChecksum="7JOp2w=="/>
+                    <w15:dataBinding w:prefixMappings="xmlns:ns0='urn:microsoft-dynamics-nav/reports/NPR_CRO_Fiscal_Bill_A4/6014554/' " w:xpath="/ns0:NavWordReportXmlPart[1]/ns0:CRO_POS_Audit_Log_Aux_Info[1]/ns0:POS_Entry_Lines[1]/ns0:DiscountAmount[1]" w:storeItemID="{59163385-0F07-4881-94A7-4D2DF1A6B352}" w16sdtdh:storeItemChecksum="CSbPWQ=="/>
                   </w:sdtPr>
-                  <w:sdtEndPr/>
                   <w:sdtContent>
                     <w:tc>
                       <w:tcPr>
@@ -1356,7 +1381,6 @@
                             <w:szCs w:val="22"/>
                           </w:rPr>
                         </w:pPr>
-                        <w:proofErr w:type="spellStart"/>
                         <w:r>
                           <w:rPr>
                             <w:sz w:val="22"/>
@@ -1364,7 +1388,6 @@
                           </w:rPr>
                           <w:t>DiscountAmount</w:t>
                         </w:r>
-                        <w:proofErr w:type="spellEnd"/>
                       </w:p>
                     </w:tc>
                   </w:sdtContent>
@@ -1383,13 +1406,13 @@
                     <w:placeholder>
                       <w:docPart w:val="DefaultPlaceholder_-1854013440"/>
                     </w:placeholder>
-                    <w15:dataBinding w:prefixMappings="xmlns:ns0='urn:microsoft-dynamics-nav/reports/NPR_CRO_Fiscal_Bill_A4/6014554/' " w:xpath="/ns0:NavWordReportXmlPart[1]/ns0:CRO_POS_Audit_Log_Aux_Info[1]/ns0:POS_Entry_Lines[1]/ns0:ItemNo[1]" w:storeItemID="{59163385-0F07-4881-94A7-4D2DF1A6B352}" w16sdtdh:storeItemChecksum="7JOp2w=="/>
+                    <w15:dataBinding w:prefixMappings="xmlns:ns0='urn:microsoft-dynamics-nav/reports/NPR_CRO_Fiscal_Bill_A4/6014554/' " w:xpath="/ns0:NavWordReportXmlPart[1]/ns0:CRO_POS_Audit_Log_Aux_Info[1]/ns0:POS_Entry_Lines[1]/ns0:ItemNo[1]" w:storeItemID="{59163385-0F07-4881-94A7-4D2DF1A6B352}" w16sdtdh:storeItemChecksum="CSbPWQ=="/>
                   </w:sdtPr>
-                  <w:sdtEndPr/>
                   <w:sdtContent>
                     <w:tc>
                       <w:tcPr>
                         <w:tcW w:w="2614" w:type="dxa"/>
+                        <w:gridSpan w:val="2"/>
                       </w:tcPr>
                       <w:p>
                         <w:pPr>
@@ -1398,7 +1421,6 @@
                             <w:szCs w:val="22"/>
                           </w:rPr>
                         </w:pPr>
-                        <w:proofErr w:type="spellStart"/>
                         <w:r>
                           <w:rPr>
                             <w:sz w:val="22"/>
@@ -1406,7 +1428,6 @@
                           </w:rPr>
                           <w:t>ItemNo</w:t>
                         </w:r>
-                        <w:proofErr w:type="spellEnd"/>
                       </w:p>
                     </w:tc>
                   </w:sdtContent>
@@ -1423,9 +1444,8 @@
                     <w:placeholder>
                       <w:docPart w:val="DefaultPlaceholder_-1854013440"/>
                     </w:placeholder>
-                    <w15:dataBinding w:prefixMappings="xmlns:ns0='urn:microsoft-dynamics-nav/reports/NPR_CRO_Fiscal_Bill_A4/6014554/' " w:xpath="/ns0:NavWordReportXmlPart[1]/ns0:CRO_POS_Audit_Log_Aux_Info[1]/ns0:POS_Entry_Lines[1]/ns0:Quantity[1]" w:storeItemID="{59163385-0F07-4881-94A7-4D2DF1A6B352}" w16sdtdh:storeItemChecksum="7JOp2w=="/>
+                    <w15:dataBinding w:prefixMappings="xmlns:ns0='urn:microsoft-dynamics-nav/reports/NPR_CRO_Fiscal_Bill_A4/6014554/' " w:xpath="/ns0:NavWordReportXmlPart[1]/ns0:CRO_POS_Audit_Log_Aux_Info[1]/ns0:POS_Entry_Lines[1]/ns0:Quantity[1]" w:storeItemID="{59163385-0F07-4881-94A7-4D2DF1A6B352}" w16sdtdh:storeItemChecksum="CSbPWQ=="/>
                   </w:sdtPr>
-                  <w:sdtEndPr/>
                   <w:sdtContent>
                     <w:tc>
                       <w:tcPr>
@@ -1462,9 +1482,8 @@
                     <w:placeholder>
                       <w:docPart w:val="DefaultPlaceholder_-1854013440"/>
                     </w:placeholder>
-                    <w15:dataBinding w:prefixMappings="xmlns:ns0='urn:microsoft-dynamics-nav/reports/NPR_CRO_Fiscal_Bill_A4/6014554/' " w:xpath="/ns0:NavWordReportXmlPart[1]/ns0:CRO_POS_Audit_Log_Aux_Info[1]/ns0:POS_Entry_Lines[1]/ns0:DiscountPerc[1]" w:storeItemID="{59163385-0F07-4881-94A7-4D2DF1A6B352}" w16sdtdh:storeItemChecksum="7JOp2w=="/>
+                    <w15:dataBinding w:prefixMappings="xmlns:ns0='urn:microsoft-dynamics-nav/reports/NPR_CRO_Fiscal_Bill_A4/6014554/' " w:xpath="/ns0:NavWordReportXmlPart[1]/ns0:CRO_POS_Audit_Log_Aux_Info[1]/ns0:POS_Entry_Lines[1]/ns0:DiscountPerc[1]" w:storeItemID="{59163385-0F07-4881-94A7-4D2DF1A6B352}" w16sdtdh:storeItemChecksum="CSbPWQ=="/>
                   </w:sdtPr>
-                  <w:sdtEndPr/>
                   <w:sdtContent>
                     <w:tc>
                       <w:tcPr>
@@ -1478,7 +1497,6 @@
                             <w:szCs w:val="22"/>
                           </w:rPr>
                         </w:pPr>
-                        <w:proofErr w:type="spellStart"/>
                         <w:r>
                           <w:rPr>
                             <w:sz w:val="22"/>
@@ -1486,7 +1504,6 @@
                           </w:rPr>
                           <w:t>DiscountPerc</w:t>
                         </w:r>
-                        <w:proofErr w:type="spellEnd"/>
                       </w:p>
                     </w:tc>
                   </w:sdtContent>
@@ -1503,9 +1520,8 @@
                     <w:placeholder>
                       <w:docPart w:val="DefaultPlaceholder_-1854013440"/>
                     </w:placeholder>
-                    <w15:dataBinding w:prefixMappings="xmlns:ns0='urn:microsoft-dynamics-nav/reports/NPR_CRO_Fiscal_Bill_A4/6014554/' " w:xpath="/ns0:NavWordReportXmlPart[1]/ns0:CRO_POS_Audit_Log_Aux_Info[1]/ns0:POS_Entry_Lines[1]/ns0:AmountIncludingVAT[1]" w:storeItemID="{59163385-0F07-4881-94A7-4D2DF1A6B352}" w16sdtdh:storeItemChecksum="7JOp2w=="/>
+                    <w15:dataBinding w:prefixMappings="xmlns:ns0='urn:microsoft-dynamics-nav/reports/NPR_CRO_Fiscal_Bill_A4/6014554/' " w:xpath="/ns0:NavWordReportXmlPart[1]/ns0:CRO_POS_Audit_Log_Aux_Info[1]/ns0:POS_Entry_Lines[1]/ns0:AmountIncludingVAT[1]" w:storeItemID="{59163385-0F07-4881-94A7-4D2DF1A6B352}" w16sdtdh:storeItemChecksum="CSbPWQ=="/>
                   </w:sdtPr>
-                  <w:sdtEndPr/>
                   <w:sdtContent>
                     <w:tc>
                       <w:tcPr>
@@ -1519,7 +1535,6 @@
                             <w:szCs w:val="22"/>
                           </w:rPr>
                         </w:pPr>
-                        <w:proofErr w:type="spellStart"/>
                         <w:r>
                           <w:rPr>
                             <w:sz w:val="22"/>
@@ -1527,7 +1542,6 @@
                           </w:rPr>
                           <w:t>AmountIncludingVAT</w:t>
                         </w:r>
-                        <w:proofErr w:type="spellEnd"/>
                       </w:p>
                     </w:tc>
                   </w:sdtContent>
@@ -1541,8 +1555,9 @@
         <w:tc>
           <w:tcPr>
             <w:tcW w:w="2614" w:type="dxa"/>
+            <w:gridSpan w:val="2"/>
             <w:tcBorders>
-              <w:bottom w:val="single" w:color="auto" w:sz="4" w:space="0"/>
+              <w:bottom w:val="single" w:sz="4" w:space="0" w:color="auto"/>
             </w:tcBorders>
           </w:tcPr>
           <w:p>
@@ -1559,7 +1574,7 @@
           <w:tcPr>
             <w:tcW w:w="2614" w:type="dxa"/>
             <w:tcBorders>
-              <w:bottom w:val="single" w:color="auto" w:sz="4" w:space="0"/>
+              <w:bottom w:val="single" w:sz="4" w:space="0" w:color="auto"/>
             </w:tcBorders>
           </w:tcPr>
           <w:p>
@@ -1577,7 +1592,7 @@
           <w:tcPr>
             <w:tcW w:w="2614" w:type="dxa"/>
             <w:tcBorders>
-              <w:bottom w:val="single" w:color="auto" w:sz="4" w:space="0"/>
+              <w:bottom w:val="single" w:sz="4" w:space="0" w:color="auto"/>
             </w:tcBorders>
           </w:tcPr>
           <w:p>
@@ -1595,7 +1610,7 @@
           <w:tcPr>
             <w:tcW w:w="2614" w:type="dxa"/>
             <w:tcBorders>
-              <w:bottom w:val="single" w:color="auto" w:sz="4" w:space="0"/>
+              <w:bottom w:val="single" w:sz="4" w:space="0" w:color="auto"/>
             </w:tcBorders>
           </w:tcPr>
           <w:p>
@@ -1623,17 +1638,16 @@
             <w:placeholder>
               <w:docPart w:val="E4234B8BD96F4AD195FBD2A71B99B799"/>
             </w:placeholder>
-            <w15:dataBinding w:prefixMappings="xmlns:ns0='urn:microsoft-dynamics-nav/reports/NPR_CRO_Fiscal_Bill_A4/6014554/' " w:xpath="/ns0:NavWordReportXmlPart[1]/ns0:Labels[1]/ns0:ToPayLbl[1]" w:storeItemID="{59163385-0F07-4881-94A7-4D2DF1A6B352}" w16sdtdh:storeItemChecksum="7JOp2w=="/>
+            <w15:dataBinding w:prefixMappings="xmlns:ns0='urn:microsoft-dynamics-nav/reports/NPR_CRO_Fiscal_Bill_A4/6014554/' " w:xpath="/ns0:NavWordReportXmlPart[1]/ns0:Labels[1]/ns0:ToPayLbl[1]" w:storeItemID="{59163385-0F07-4881-94A7-4D2DF1A6B352}" w16sdtdh:storeItemChecksum="CSbPWQ=="/>
           </w:sdtPr>
-          <w:sdtEndPr/>
           <w:sdtContent>
             <w:tc>
               <w:tcPr>
                 <w:tcW w:w="5228" w:type="dxa"/>
-                <w:gridSpan w:val="2"/>
+                <w:gridSpan w:val="3"/>
                 <w:tcBorders>
-                  <w:top w:val="single" w:color="auto" w:sz="4" w:space="0"/>
-                  <w:bottom w:val="single" w:color="auto" w:sz="4" w:space="0"/>
+                  <w:top w:val="single" w:sz="4" w:space="0" w:color="auto"/>
+                  <w:bottom w:val="single" w:sz="4" w:space="0" w:color="auto"/>
                 </w:tcBorders>
               </w:tcPr>
               <w:p>
@@ -1646,7 +1660,6 @@
                     <w:szCs w:val="22"/>
                   </w:rPr>
                 </w:pPr>
-                <w:proofErr w:type="spellStart"/>
                 <w:r>
                   <w:rPr>
                     <w:b/>
@@ -1656,7 +1669,6 @@
                   </w:rPr>
                   <w:t>ToPayLbl</w:t>
                 </w:r>
-                <w:proofErr w:type="spellEnd"/>
               </w:p>
             </w:tc>
           </w:sdtContent>
@@ -1665,8 +1677,8 @@
           <w:tcPr>
             <w:tcW w:w="2614" w:type="dxa"/>
             <w:tcBorders>
-              <w:top w:val="single" w:color="auto" w:sz="4" w:space="0"/>
-              <w:bottom w:val="single" w:color="auto" w:sz="4" w:space="0"/>
+              <w:top w:val="single" w:sz="4" w:space="0" w:color="auto"/>
+              <w:bottom w:val="single" w:sz="4" w:space="0" w:color="auto"/>
             </w:tcBorders>
           </w:tcPr>
           <w:p>
@@ -1694,16 +1706,15 @@
             <w:placeholder>
               <w:docPart w:val="E4234B8BD96F4AD195FBD2A71B99B799"/>
             </w:placeholder>
-            <w15:dataBinding w:prefixMappings="xmlns:ns0='urn:microsoft-dynamics-nav/reports/NPR_CRO_Fiscal_Bill_A4/6014554/' " w:xpath="/ns0:NavWordReportXmlPart[1]/ns0:CRO_POS_Audit_Log_Aux_Info[1]/ns0:TotalAmount[1]" w:storeItemID="{59163385-0F07-4881-94A7-4D2DF1A6B352}" w16sdtdh:storeItemChecksum="7JOp2w=="/>
+            <w15:dataBinding w:prefixMappings="xmlns:ns0='urn:microsoft-dynamics-nav/reports/NPR_CRO_Fiscal_Bill_A4/6014554/' " w:xpath="/ns0:NavWordReportXmlPart[1]/ns0:CRO_POS_Audit_Log_Aux_Info[1]/ns0:TotalAmount[1]" w:storeItemID="{59163385-0F07-4881-94A7-4D2DF1A6B352}" w16sdtdh:storeItemChecksum="CSbPWQ=="/>
           </w:sdtPr>
-          <w:sdtEndPr/>
           <w:sdtContent>
             <w:tc>
               <w:tcPr>
                 <w:tcW w:w="2614" w:type="dxa"/>
                 <w:tcBorders>
-                  <w:top w:val="single" w:color="auto" w:sz="4" w:space="0"/>
-                  <w:bottom w:val="single" w:color="auto" w:sz="4" w:space="0"/>
+                  <w:top w:val="single" w:sz="4" w:space="0" w:color="auto"/>
+                  <w:bottom w:val="single" w:sz="4" w:space="0" w:color="auto"/>
                 </w:tcBorders>
               </w:tcPr>
               <w:p>
@@ -1717,7 +1728,6 @@
                     <w:szCs w:val="22"/>
                   </w:rPr>
                 </w:pPr>
-                <w:proofErr w:type="spellStart"/>
                 <w:r>
                   <w:rPr>
                     <w:b/>
@@ -1727,7 +1737,6 @@
                   </w:rPr>
                   <w:t>TotalAmount</w:t>
                 </w:r>
-                <w:proofErr w:type="spellEnd"/>
               </w:p>
             </w:tc>
           </w:sdtContent>
@@ -1746,17 +1755,16 @@
             <w:placeholder>
               <w:docPart w:val="FDC6FBE4069F475DB20571F1164CFC3C"/>
             </w:placeholder>
-            <w15:dataBinding w:prefixMappings="xmlns:ns0='urn:microsoft-dynamics-nav/reports/NPR_CRO_Fiscal_Bill_A4/6014554/' " w:xpath="/ns0:NavWordReportXmlPart[1]/ns0:Labels[1]/ns0:PaymentMethodLbl[1]" w:storeItemID="{59163385-0F07-4881-94A7-4D2DF1A6B352}" w16sdtdh:storeItemChecksum="7JOp2w=="/>
+            <w15:dataBinding w:prefixMappings="xmlns:ns0='urn:microsoft-dynamics-nav/reports/NPR_CRO_Fiscal_Bill_A4/6014554/' " w:xpath="/ns0:NavWordReportXmlPart[1]/ns0:Labels[1]/ns0:PaymentMethodLbl[1]" w:storeItemID="{59163385-0F07-4881-94A7-4D2DF1A6B352}" w16sdtdh:storeItemChecksum="CSbPWQ=="/>
           </w:sdtPr>
-          <w:sdtEndPr/>
           <w:sdtContent>
             <w:tc>
               <w:tcPr>
                 <w:tcW w:w="5228" w:type="dxa"/>
-                <w:gridSpan w:val="2"/>
+                <w:gridSpan w:val="3"/>
                 <w:tcBorders>
-                  <w:top w:val="single" w:color="auto" w:sz="4" w:space="0"/>
-                  <w:bottom w:val="single" w:color="auto" w:sz="4" w:space="0"/>
+                  <w:top w:val="single" w:sz="4" w:space="0" w:color="auto"/>
+                  <w:bottom w:val="single" w:sz="4" w:space="0" w:color="auto"/>
                 </w:tcBorders>
               </w:tcPr>
               <w:p>
@@ -1769,7 +1777,6 @@
                     <w:szCs w:val="22"/>
                   </w:rPr>
                 </w:pPr>
-                <w:proofErr w:type="spellStart"/>
                 <w:r>
                   <w:rPr>
                     <w:b/>
@@ -1779,7 +1786,6 @@
                   </w:rPr>
                   <w:t>PaymentMethodLbl</w:t>
                 </w:r>
-                <w:proofErr w:type="spellEnd"/>
               </w:p>
             </w:tc>
           </w:sdtContent>
@@ -1788,8 +1794,8 @@
           <w:tcPr>
             <w:tcW w:w="2614" w:type="dxa"/>
             <w:tcBorders>
-              <w:top w:val="single" w:color="auto" w:sz="4" w:space="0"/>
-              <w:bottom w:val="single" w:color="auto" w:sz="4" w:space="0"/>
+              <w:top w:val="single" w:sz="4" w:space="0" w:color="auto"/>
+              <w:bottom w:val="single" w:sz="4" w:space="0" w:color="auto"/>
             </w:tcBorders>
           </w:tcPr>
           <w:p>
@@ -1817,16 +1823,15 @@
             <w:placeholder>
               <w:docPart w:val="FDC6FBE4069F475DB20571F1164CFC3C"/>
             </w:placeholder>
-            <w15:dataBinding w:prefixMappings="xmlns:ns0='urn:microsoft-dynamics-nav/reports/NPR_CRO_Fiscal_Bill_A4/6014554/' " w:xpath="/ns0:NavWordReportXmlPart[1]/ns0:Labels[1]/ns0:PriceLbl[1]" w:storeItemID="{59163385-0F07-4881-94A7-4D2DF1A6B352}" w16sdtdh:storeItemChecksum="7JOp2w=="/>
+            <w15:dataBinding w:prefixMappings="xmlns:ns0='urn:microsoft-dynamics-nav/reports/NPR_CRO_Fiscal_Bill_A4/6014554/' " w:xpath="/ns0:NavWordReportXmlPart[1]/ns0:Labels[1]/ns0:PriceLbl[1]" w:storeItemID="{59163385-0F07-4881-94A7-4D2DF1A6B352}" w16sdtdh:storeItemChecksum="CSbPWQ=="/>
           </w:sdtPr>
-          <w:sdtEndPr/>
           <w:sdtContent>
             <w:tc>
               <w:tcPr>
                 <w:tcW w:w="2614" w:type="dxa"/>
                 <w:tcBorders>
-                  <w:top w:val="single" w:color="auto" w:sz="4" w:space="0"/>
-                  <w:bottom w:val="single" w:color="auto" w:sz="4" w:space="0"/>
+                  <w:top w:val="single" w:sz="4" w:space="0" w:color="auto"/>
+                  <w:bottom w:val="single" w:sz="4" w:space="0" w:color="auto"/>
                 </w:tcBorders>
               </w:tcPr>
               <w:p>
@@ -1840,7 +1845,6 @@
                     <w:szCs w:val="22"/>
                   </w:rPr>
                 </w:pPr>
-                <w:proofErr w:type="spellStart"/>
                 <w:r>
                   <w:rPr>
                     <w:b/>
@@ -1850,7 +1854,6 @@
                   </w:rPr>
                   <w:t>PriceLbl</w:t>
                 </w:r>
-                <w:proofErr w:type="spellEnd"/>
               </w:p>
             </w:tc>
           </w:sdtContent>
@@ -1860,9 +1863,9 @@
         <w:tc>
           <w:tcPr>
             <w:tcW w:w="5228" w:type="dxa"/>
-            <w:gridSpan w:val="2"/>
+            <w:gridSpan w:val="3"/>
             <w:tcBorders>
-              <w:top w:val="single" w:color="auto" w:sz="4" w:space="0"/>
+              <w:top w:val="single" w:sz="4" w:space="0" w:color="auto"/>
             </w:tcBorders>
           </w:tcPr>
           <w:p>
@@ -1881,7 +1884,7 @@
           <w:tcPr>
             <w:tcW w:w="2614" w:type="dxa"/>
             <w:tcBorders>
-              <w:top w:val="single" w:color="auto" w:sz="4" w:space="0"/>
+              <w:top w:val="single" w:sz="4" w:space="0" w:color="auto"/>
             </w:tcBorders>
           </w:tcPr>
           <w:p>
@@ -1901,7 +1904,7 @@
           <w:tcPr>
             <w:tcW w:w="2614" w:type="dxa"/>
             <w:tcBorders>
-              <w:top w:val="single" w:color="auto" w:sz="4" w:space="0"/>
+              <w:top w:val="single" w:sz="4" w:space="0" w:color="auto"/>
             </w:tcBorders>
           </w:tcPr>
           <w:p>
@@ -1927,10 +1930,9 @@
           <w:alias w:val="#Nav: /POS_Entry_Payment_Lines"/>
           <w:tag w:val="#Nav: NPR_CRO_Fiscal_Bill_A4/6014554"/>
           <w:id w:val="373589239"/>
-          <w15:dataBinding w:prefixMappings="xmlns:ns0='urn:microsoft-dynamics-nav/reports/NPR_CRO_Fiscal_Bill_A4/6014554/'" w:xpath="/ns0:NavWordReportXmlPart[1]/ns0:POS_Entry_Payment_Lines" w:storeItemID="{59163385-0F07-4881-94A7-4D2DF1A6B352}"/>
+          <w15:dataBinding w:prefixMappings="xmlns:ns0='urn:microsoft-dynamics-nav/reports/NPR_CRO_Fiscal_Bill_A4/6014554/' " w:xpath="/ns0:NavWordReportXmlPart[1]/ns0:POS_Entry_Payment_Lines" w:storeItemID="{59163385-0F07-4881-94A7-4D2DF1A6B352}"/>
           <w15:repeatingSection/>
         </w:sdtPr>
-        <w:sdtEndPr/>
         <w:sdtContent>
           <w:sdt>
             <w:sdtPr>
@@ -1944,7 +1946,6 @@
               </w:placeholder>
               <w15:repeatingSectionItem/>
             </w:sdtPr>
-            <w:sdtEndPr/>
             <w:sdtContent>
               <w:tr>
                 <w:sdt>
@@ -1959,13 +1960,13 @@
                     <w:placeholder>
                       <w:docPart w:val="DefaultPlaceholder_-1854013440"/>
                     </w:placeholder>
-                    <w15:dataBinding w:prefixMappings="xmlns:ns0='urn:microsoft-dynamics-nav/reports/NPR_CRO_Fiscal_Bill_A4/6014554/' " w:xpath="/ns0:NavWordReportXmlPart[1]/ns0:POS_Entry_Payment_Lines[1]/ns0:POSPaymentMethod[1]" w:storeItemID="{59163385-0F07-4881-94A7-4D2DF1A6B352}" w16sdtdh:storeItemChecksum="7JOp2w=="/>
+                    <w15:dataBinding w:prefixMappings="xmlns:ns0='urn:microsoft-dynamics-nav/reports/NPR_CRO_Fiscal_Bill_A4/6014554/' " w:xpath="/ns0:NavWordReportXmlPart[1]/ns0:POS_Entry_Payment_Lines[1]/ns0:POSPaymentMethod[1]" w:storeItemID="{59163385-0F07-4881-94A7-4D2DF1A6B352}" w16sdtdh:storeItemChecksum="CSbPWQ=="/>
                   </w:sdtPr>
-                  <w:sdtEndPr/>
                   <w:sdtContent>
                     <w:tc>
                       <w:tcPr>
                         <w:tcW w:w="2614" w:type="dxa"/>
+                        <w:gridSpan w:val="2"/>
                       </w:tcPr>
                       <w:p>
                         <w:pPr>
@@ -1974,7 +1975,6 @@
                             <w:szCs w:val="22"/>
                           </w:rPr>
                         </w:pPr>
-                        <w:proofErr w:type="spellStart"/>
                         <w:r>
                           <w:rPr>
                             <w:sz w:val="22"/>
@@ -1982,7 +1982,6 @@
                           </w:rPr>
                           <w:t>POSPaymentMethod</w:t>
                         </w:r>
-                        <w:proofErr w:type="spellEnd"/>
                       </w:p>
                     </w:tc>
                   </w:sdtContent>
@@ -2029,9 +2028,8 @@
                     <w:placeholder>
                       <w:docPart w:val="DefaultPlaceholder_-1854013440"/>
                     </w:placeholder>
-                    <w15:dataBinding w:prefixMappings="xmlns:ns0='urn:microsoft-dynamics-nav/reports/NPR_CRO_Fiscal_Bill_A4/6014554/' " w:xpath="/ns0:NavWordReportXmlPart[1]/ns0:POS_Entry_Payment_Lines[1]/ns0:Amount[1]" w:storeItemID="{59163385-0F07-4881-94A7-4D2DF1A6B352}" w16sdtdh:storeItemChecksum="7JOp2w=="/>
+                    <w15:dataBinding w:prefixMappings="xmlns:ns0='urn:microsoft-dynamics-nav/reports/NPR_CRO_Fiscal_Bill_A4/6014554/' " w:xpath="/ns0:NavWordReportXmlPart[1]/ns0:POS_Entry_Payment_Lines[1]/ns0:Amount[1]" w:storeItemID="{59163385-0F07-4881-94A7-4D2DF1A6B352}" w16sdtdh:storeItemChecksum="CSbPWQ=="/>
                   </w:sdtPr>
-                  <w:sdtEndPr/>
                   <w:sdtContent>
                     <w:tc>
                       <w:tcPr>
@@ -2065,8 +2063,9 @@
         <w:tc>
           <w:tcPr>
             <w:tcW w:w="2614" w:type="dxa"/>
+            <w:gridSpan w:val="2"/>
             <w:tcBorders>
-              <w:bottom w:val="single" w:color="auto" w:sz="4" w:space="0"/>
+              <w:bottom w:val="single" w:sz="4" w:space="0" w:color="auto"/>
             </w:tcBorders>
           </w:tcPr>
           <w:p>
@@ -2083,7 +2082,7 @@
           <w:tcPr>
             <w:tcW w:w="2614" w:type="dxa"/>
             <w:tcBorders>
-              <w:bottom w:val="single" w:color="auto" w:sz="4" w:space="0"/>
+              <w:bottom w:val="single" w:sz="4" w:space="0" w:color="auto"/>
             </w:tcBorders>
           </w:tcPr>
           <w:p>
@@ -2101,7 +2100,7 @@
           <w:tcPr>
             <w:tcW w:w="2614" w:type="dxa"/>
             <w:tcBorders>
-              <w:bottom w:val="single" w:color="auto" w:sz="4" w:space="0"/>
+              <w:bottom w:val="single" w:sz="4" w:space="0" w:color="auto"/>
             </w:tcBorders>
           </w:tcPr>
           <w:p>
@@ -2119,7 +2118,7 @@
           <w:tcPr>
             <w:tcW w:w="2614" w:type="dxa"/>
             <w:tcBorders>
-              <w:bottom w:val="single" w:color="auto" w:sz="4" w:space="0"/>
+              <w:bottom w:val="single" w:sz="4" w:space="0" w:color="auto"/>
             </w:tcBorders>
           </w:tcPr>
           <w:p>
@@ -2147,16 +2146,16 @@
             <w:placeholder>
               <w:docPart w:val="DefaultPlaceholder_-1854013440"/>
             </w:placeholder>
-            <w15:dataBinding w:prefixMappings="xmlns:ns0='urn:microsoft-dynamics-nav/reports/NPR_CRO_Fiscal_Bill_A4/6014554/' " w:xpath="/ns0:NavWordReportXmlPart[1]/ns0:Labels[1]/ns0:TaxLbl[1]" w:storeItemID="{59163385-0F07-4881-94A7-4D2DF1A6B352}" w16sdtdh:storeItemChecksum="7JOp2w=="/>
+            <w15:dataBinding w:prefixMappings="xmlns:ns0='urn:microsoft-dynamics-nav/reports/NPR_CRO_Fiscal_Bill_A4/6014554/' " w:xpath="/ns0:NavWordReportXmlPart[1]/ns0:Labels[1]/ns0:TaxLbl[1]" w:storeItemID="{59163385-0F07-4881-94A7-4D2DF1A6B352}" w16sdtdh:storeItemChecksum="CSbPWQ=="/>
           </w:sdtPr>
-          <w:sdtEndPr/>
           <w:sdtContent>
             <w:tc>
               <w:tcPr>
                 <w:tcW w:w="2614" w:type="dxa"/>
+                <w:gridSpan w:val="2"/>
                 <w:tcBorders>
-                  <w:top w:val="single" w:color="auto" w:sz="4" w:space="0"/>
-                  <w:bottom w:val="single" w:color="auto" w:sz="4" w:space="0"/>
+                  <w:top w:val="single" w:sz="4" w:space="0" w:color="auto"/>
+                  <w:bottom w:val="single" w:sz="4" w:space="0" w:color="auto"/>
                 </w:tcBorders>
               </w:tcPr>
               <w:p>
@@ -2169,7 +2168,6 @@
                     <w:szCs w:val="22"/>
                   </w:rPr>
                 </w:pPr>
-                <w:proofErr w:type="spellStart"/>
                 <w:r>
                   <w:rPr>
                     <w:b/>
@@ -2179,7 +2177,6 @@
                   </w:rPr>
                   <w:t>TaxLbl</w:t>
                 </w:r>
-                <w:proofErr w:type="spellEnd"/>
               </w:p>
             </w:tc>
           </w:sdtContent>
@@ -2196,16 +2193,15 @@
             <w:placeholder>
               <w:docPart w:val="DefaultPlaceholder_-1854013440"/>
             </w:placeholder>
-            <w15:dataBinding w:prefixMappings="xmlns:ns0='urn:microsoft-dynamics-nav/reports/NPR_CRO_Fiscal_Bill_A4/6014554/' " w:xpath="/ns0:NavWordReportXmlPart[1]/ns0:Labels[1]/ns0:TaxRateLbl[1]" w:storeItemID="{59163385-0F07-4881-94A7-4D2DF1A6B352}" w16sdtdh:storeItemChecksum="7JOp2w=="/>
+            <w15:dataBinding w:prefixMappings="xmlns:ns0='urn:microsoft-dynamics-nav/reports/NPR_CRO_Fiscal_Bill_A4/6014554/' " w:xpath="/ns0:NavWordReportXmlPart[1]/ns0:Labels[1]/ns0:TaxRateLbl[1]" w:storeItemID="{59163385-0F07-4881-94A7-4D2DF1A6B352}" w16sdtdh:storeItemChecksum="CSbPWQ=="/>
           </w:sdtPr>
-          <w:sdtEndPr/>
           <w:sdtContent>
             <w:tc>
               <w:tcPr>
                 <w:tcW w:w="2614" w:type="dxa"/>
                 <w:tcBorders>
-                  <w:top w:val="single" w:color="auto" w:sz="4" w:space="0"/>
-                  <w:bottom w:val="single" w:color="auto" w:sz="4" w:space="0"/>
+                  <w:top w:val="single" w:sz="4" w:space="0" w:color="auto"/>
+                  <w:bottom w:val="single" w:sz="4" w:space="0" w:color="auto"/>
                 </w:tcBorders>
               </w:tcPr>
               <w:p>
@@ -2219,7 +2215,6 @@
                     <w:szCs w:val="22"/>
                   </w:rPr>
                 </w:pPr>
-                <w:proofErr w:type="spellStart"/>
                 <w:r>
                   <w:rPr>
                     <w:b/>
@@ -2229,7 +2224,6 @@
                   </w:rPr>
                   <w:t>TaxRateLbl</w:t>
                 </w:r>
-                <w:proofErr w:type="spellEnd"/>
               </w:p>
             </w:tc>
           </w:sdtContent>
@@ -2246,16 +2240,15 @@
             <w:placeholder>
               <w:docPart w:val="DefaultPlaceholder_-1854013440"/>
             </w:placeholder>
-            <w15:dataBinding w:prefixMappings="xmlns:ns0='urn:microsoft-dynamics-nav/reports/NPR_CRO_Fiscal_Bill_A4/6014554/' " w:xpath="/ns0:NavWordReportXmlPart[1]/ns0:Labels[1]/ns0:TaxBaseLbl[1]" w:storeItemID="{59163385-0F07-4881-94A7-4D2DF1A6B352}" w16sdtdh:storeItemChecksum="7JOp2w=="/>
+            <w15:dataBinding w:prefixMappings="xmlns:ns0='urn:microsoft-dynamics-nav/reports/NPR_CRO_Fiscal_Bill_A4/6014554/' " w:xpath="/ns0:NavWordReportXmlPart[1]/ns0:Labels[1]/ns0:TaxBaseLbl[1]" w:storeItemID="{59163385-0F07-4881-94A7-4D2DF1A6B352}" w16sdtdh:storeItemChecksum="CSbPWQ=="/>
           </w:sdtPr>
-          <w:sdtEndPr/>
           <w:sdtContent>
             <w:tc>
               <w:tcPr>
                 <w:tcW w:w="2614" w:type="dxa"/>
                 <w:tcBorders>
-                  <w:top w:val="single" w:color="auto" w:sz="4" w:space="0"/>
-                  <w:bottom w:val="single" w:color="auto" w:sz="4" w:space="0"/>
+                  <w:top w:val="single" w:sz="4" w:space="0" w:color="auto"/>
+                  <w:bottom w:val="single" w:sz="4" w:space="0" w:color="auto"/>
                 </w:tcBorders>
               </w:tcPr>
               <w:p>
@@ -2269,7 +2262,6 @@
                     <w:szCs w:val="22"/>
                   </w:rPr>
                 </w:pPr>
-                <w:proofErr w:type="spellStart"/>
                 <w:r>
                   <w:rPr>
                     <w:b/>
@@ -2279,7 +2271,6 @@
                   </w:rPr>
                   <w:t>TaxBaseLbl</w:t>
                 </w:r>
-                <w:proofErr w:type="spellEnd"/>
               </w:p>
             </w:tc>
           </w:sdtContent>
@@ -2296,16 +2287,15 @@
             <w:placeholder>
               <w:docPart w:val="DefaultPlaceholder_-1854013440"/>
             </w:placeholder>
-            <w15:dataBinding w:prefixMappings="xmlns:ns0='urn:microsoft-dynamics-nav/reports/NPR_CRO_Fiscal_Bill_A4/6014554/' " w:xpath="/ns0:NavWordReportXmlPart[1]/ns0:Labels[1]/ns0:TaxAmountLbl[1]" w:storeItemID="{59163385-0F07-4881-94A7-4D2DF1A6B352}" w16sdtdh:storeItemChecksum="7JOp2w=="/>
+            <w15:dataBinding w:prefixMappings="xmlns:ns0='urn:microsoft-dynamics-nav/reports/NPR_CRO_Fiscal_Bill_A4/6014554/' " w:xpath="/ns0:NavWordReportXmlPart[1]/ns0:Labels[1]/ns0:TaxAmountLbl[1]" w:storeItemID="{59163385-0F07-4881-94A7-4D2DF1A6B352}" w16sdtdh:storeItemChecksum="CSbPWQ=="/>
           </w:sdtPr>
-          <w:sdtEndPr/>
           <w:sdtContent>
             <w:tc>
               <w:tcPr>
                 <w:tcW w:w="2614" w:type="dxa"/>
                 <w:tcBorders>
-                  <w:top w:val="single" w:color="auto" w:sz="4" w:space="0"/>
-                  <w:bottom w:val="single" w:color="auto" w:sz="4" w:space="0"/>
+                  <w:top w:val="single" w:sz="4" w:space="0" w:color="auto"/>
+                  <w:bottom w:val="single" w:sz="4" w:space="0" w:color="auto"/>
                 </w:tcBorders>
               </w:tcPr>
               <w:p>
@@ -2319,7 +2309,6 @@
                     <w:szCs w:val="22"/>
                   </w:rPr>
                 </w:pPr>
-                <w:proofErr w:type="spellStart"/>
                 <w:r>
                   <w:rPr>
                     <w:b/>
@@ -2329,7 +2318,6 @@
                   </w:rPr>
                   <w:t>TaxAmountLbl</w:t>
                 </w:r>
-                <w:proofErr w:type="spellEnd"/>
               </w:p>
             </w:tc>
           </w:sdtContent>
@@ -2339,8 +2327,9 @@
         <w:tc>
           <w:tcPr>
             <w:tcW w:w="2614" w:type="dxa"/>
+            <w:gridSpan w:val="2"/>
             <w:tcBorders>
-              <w:top w:val="single" w:color="auto" w:sz="4" w:space="0"/>
+              <w:top w:val="single" w:sz="4" w:space="0" w:color="auto"/>
             </w:tcBorders>
           </w:tcPr>
           <w:p>
@@ -2359,7 +2348,7 @@
           <w:tcPr>
             <w:tcW w:w="2614" w:type="dxa"/>
             <w:tcBorders>
-              <w:top w:val="single" w:color="auto" w:sz="4" w:space="0"/>
+              <w:top w:val="single" w:sz="4" w:space="0" w:color="auto"/>
             </w:tcBorders>
           </w:tcPr>
           <w:p>
@@ -2379,7 +2368,7 @@
           <w:tcPr>
             <w:tcW w:w="2614" w:type="dxa"/>
             <w:tcBorders>
-              <w:top w:val="single" w:color="auto" w:sz="4" w:space="0"/>
+              <w:top w:val="single" w:sz="4" w:space="0" w:color="auto"/>
             </w:tcBorders>
           </w:tcPr>
           <w:p>
@@ -2399,7 +2388,7 @@
           <w:tcPr>
             <w:tcW w:w="2614" w:type="dxa"/>
             <w:tcBorders>
-              <w:top w:val="single" w:color="auto" w:sz="4" w:space="0"/>
+              <w:top w:val="single" w:sz="4" w:space="0" w:color="auto"/>
             </w:tcBorders>
           </w:tcPr>
           <w:p>
@@ -2425,10 +2414,9 @@
           <w:alias w:val="#Nav: /CRO_POS_Audit_Log_Aux_Info/POS_Entry_Tax_Lines"/>
           <w:tag w:val="#Nav: NPR_CRO_Fiscal_Bill_A4/6014554"/>
           <w:id w:val="-51696497"/>
-          <w15:dataBinding w:prefixMappings="xmlns:ns0='urn:microsoft-dynamics-nav/reports/NPR_CRO_Fiscal_Bill_A4/6014554/'" w:xpath="/ns0:NavWordReportXmlPart[1]/ns0:CRO_POS_Audit_Log_Aux_Info[1]/ns0:POS_Entry_Tax_Lines" w:storeItemID="{59163385-0F07-4881-94A7-4D2DF1A6B352}"/>
+          <w15:dataBinding w:prefixMappings="xmlns:ns0='urn:microsoft-dynamics-nav/reports/NPR_CRO_Fiscal_Bill_A4/6014554/' " w:xpath="/ns0:NavWordReportXmlPart[1]/ns0:CRO_POS_Audit_Log_Aux_Info[1]/ns0:POS_Entry_Tax_Lines" w:storeItemID="{59163385-0F07-4881-94A7-4D2DF1A6B352}"/>
           <w15:repeatingSection/>
         </w:sdtPr>
-        <w:sdtEndPr/>
         <w:sdtContent>
           <w:sdt>
             <w:sdtPr>
@@ -2442,7 +2430,6 @@
               </w:placeholder>
               <w15:repeatingSectionItem/>
             </w:sdtPr>
-            <w:sdtEndPr/>
             <w:sdtContent>
               <w:tr>
                 <w:sdt>
@@ -2457,13 +2444,13 @@
                     <w:placeholder>
                       <w:docPart w:val="DefaultPlaceholder_-1854013440"/>
                     </w:placeholder>
-                    <w15:dataBinding w:prefixMappings="xmlns:ns0='urn:microsoft-dynamics-nav/reports/NPR_CRO_Fiscal_Bill_A4/6014554/' " w:xpath="/ns0:NavWordReportXmlPart[1]/ns0:Labels[1]/ns0:VATLbl[1]" w:storeItemID="{59163385-0F07-4881-94A7-4D2DF1A6B352}" w16sdtdh:storeItemChecksum="7JOp2w=="/>
+                    <w15:dataBinding w:prefixMappings="xmlns:ns0='urn:microsoft-dynamics-nav/reports/NPR_CRO_Fiscal_Bill_A4/6014554/' " w:xpath="/ns0:NavWordReportXmlPart[1]/ns0:Labels[1]/ns0:VATLbl[1]" w:storeItemID="{59163385-0F07-4881-94A7-4D2DF1A6B352}" w16sdtdh:storeItemChecksum="CSbPWQ=="/>
                   </w:sdtPr>
-                  <w:sdtEndPr/>
                   <w:sdtContent>
                     <w:tc>
                       <w:tcPr>
                         <w:tcW w:w="2614" w:type="dxa"/>
+                        <w:gridSpan w:val="2"/>
                       </w:tcPr>
                       <w:p>
                         <w:pPr>
@@ -2472,7 +2459,6 @@
                             <w:szCs w:val="22"/>
                           </w:rPr>
                         </w:pPr>
-                        <w:proofErr w:type="spellStart"/>
                         <w:r>
                           <w:rPr>
                             <w:sz w:val="22"/>
@@ -2480,7 +2466,6 @@
                           </w:rPr>
                           <w:t>VATLbl</w:t>
                         </w:r>
-                        <w:proofErr w:type="spellEnd"/>
                       </w:p>
                     </w:tc>
                   </w:sdtContent>
@@ -2497,9 +2482,8 @@
                     <w:placeholder>
                       <w:docPart w:val="DefaultPlaceholder_-1854013440"/>
                     </w:placeholder>
-                    <w15:dataBinding w:prefixMappings="xmlns:ns0='urn:microsoft-dynamics-nav/reports/NPR_CRO_Fiscal_Bill_A4/6014554/' " w:xpath="/ns0:NavWordReportXmlPart[1]/ns0:CRO_POS_Audit_Log_Aux_Info[1]/ns0:POS_Entry_Tax_Lines[1]/ns0:VATPerc[1]" w:storeItemID="{59163385-0F07-4881-94A7-4D2DF1A6B352}" w16sdtdh:storeItemChecksum="7JOp2w=="/>
+                    <w15:dataBinding w:prefixMappings="xmlns:ns0='urn:microsoft-dynamics-nav/reports/NPR_CRO_Fiscal_Bill_A4/6014554/' " w:xpath="/ns0:NavWordReportXmlPart[1]/ns0:CRO_POS_Audit_Log_Aux_Info[1]/ns0:POS_Entry_Tax_Lines[1]/ns0:VATPerc[1]" w:storeItemID="{59163385-0F07-4881-94A7-4D2DF1A6B352}" w16sdtdh:storeItemChecksum="CSbPWQ=="/>
                   </w:sdtPr>
-                  <w:sdtEndPr/>
                   <w:sdtContent>
                     <w:tc>
                       <w:tcPr>
@@ -2513,7 +2497,6 @@
                             <w:szCs w:val="22"/>
                           </w:rPr>
                         </w:pPr>
-                        <w:proofErr w:type="spellStart"/>
                         <w:r>
                           <w:rPr>
                             <w:sz w:val="22"/>
@@ -2521,7 +2504,6 @@
                           </w:rPr>
                           <w:t>VATPerc</w:t>
                         </w:r>
-                        <w:proofErr w:type="spellEnd"/>
                       </w:p>
                     </w:tc>
                   </w:sdtContent>
@@ -2538,9 +2520,8 @@
                     <w:placeholder>
                       <w:docPart w:val="DefaultPlaceholder_-1854013440"/>
                     </w:placeholder>
-                    <w15:dataBinding w:prefixMappings="xmlns:ns0='urn:microsoft-dynamics-nav/reports/NPR_CRO_Fiscal_Bill_A4/6014554/' " w:xpath="/ns0:NavWordReportXmlPart[1]/ns0:CRO_POS_Audit_Log_Aux_Info[1]/ns0:POS_Entry_Tax_Lines[1]/ns0:VATBaseAmount[1]" w:storeItemID="{59163385-0F07-4881-94A7-4D2DF1A6B352}" w16sdtdh:storeItemChecksum="7JOp2w=="/>
+                    <w15:dataBinding w:prefixMappings="xmlns:ns0='urn:microsoft-dynamics-nav/reports/NPR_CRO_Fiscal_Bill_A4/6014554/' " w:xpath="/ns0:NavWordReportXmlPart[1]/ns0:CRO_POS_Audit_Log_Aux_Info[1]/ns0:POS_Entry_Tax_Lines[1]/ns0:VATBaseAmount[1]" w:storeItemID="{59163385-0F07-4881-94A7-4D2DF1A6B352}" w16sdtdh:storeItemChecksum="CSbPWQ=="/>
                   </w:sdtPr>
-                  <w:sdtEndPr/>
                   <w:sdtContent>
                     <w:tc>
                       <w:tcPr>
@@ -2554,7 +2535,6 @@
                             <w:szCs w:val="22"/>
                           </w:rPr>
                         </w:pPr>
-                        <w:proofErr w:type="spellStart"/>
                         <w:r>
                           <w:rPr>
                             <w:sz w:val="22"/>
@@ -2562,7 +2542,6 @@
                           </w:rPr>
                           <w:t>VATBaseAmount</w:t>
                         </w:r>
-                        <w:proofErr w:type="spellEnd"/>
                       </w:p>
                     </w:tc>
                   </w:sdtContent>
@@ -2579,9 +2558,8 @@
                     <w:placeholder>
                       <w:docPart w:val="DefaultPlaceholder_-1854013440"/>
                     </w:placeholder>
-                    <w15:dataBinding w:prefixMappings="xmlns:ns0='urn:microsoft-dynamics-nav/reports/NPR_CRO_Fiscal_Bill_A4/6014554/' " w:xpath="/ns0:NavWordReportXmlPart[1]/ns0:CRO_POS_Audit_Log_Aux_Info[1]/ns0:POS_Entry_Tax_Lines[1]/ns0:VATAmount[1]" w:storeItemID="{59163385-0F07-4881-94A7-4D2DF1A6B352}" w16sdtdh:storeItemChecksum="7JOp2w=="/>
+                    <w15:dataBinding w:prefixMappings="xmlns:ns0='urn:microsoft-dynamics-nav/reports/NPR_CRO_Fiscal_Bill_A4/6014554/' " w:xpath="/ns0:NavWordReportXmlPart[1]/ns0:CRO_POS_Audit_Log_Aux_Info[1]/ns0:POS_Entry_Tax_Lines[1]/ns0:VATAmount[1]" w:storeItemID="{59163385-0F07-4881-94A7-4D2DF1A6B352}" w16sdtdh:storeItemChecksum="CSbPWQ=="/>
                   </w:sdtPr>
-                  <w:sdtEndPr/>
                   <w:sdtContent>
                     <w:tc>
                       <w:tcPr>
@@ -2595,7 +2573,6 @@
                             <w:szCs w:val="22"/>
                           </w:rPr>
                         </w:pPr>
-                        <w:proofErr w:type="spellStart"/>
                         <w:r>
                           <w:rPr>
                             <w:sz w:val="22"/>
@@ -2603,7 +2580,6 @@
                           </w:rPr>
                           <w:t>VATAmount</w:t>
                         </w:r>
-                        <w:proofErr w:type="spellEnd"/>
                       </w:p>
                     </w:tc>
                   </w:sdtContent>
@@ -2617,8 +2593,9 @@
         <w:tc>
           <w:tcPr>
             <w:tcW w:w="2614" w:type="dxa"/>
+            <w:gridSpan w:val="2"/>
             <w:tcBorders>
-              <w:bottom w:val="single" w:color="auto" w:sz="4" w:space="0"/>
+              <w:bottom w:val="single" w:sz="4" w:space="0" w:color="auto"/>
             </w:tcBorders>
           </w:tcPr>
           <w:p>
@@ -2635,7 +2612,7 @@
           <w:tcPr>
             <w:tcW w:w="2614" w:type="dxa"/>
             <w:tcBorders>
-              <w:bottom w:val="single" w:color="auto" w:sz="4" w:space="0"/>
+              <w:bottom w:val="single" w:sz="4" w:space="0" w:color="auto"/>
             </w:tcBorders>
           </w:tcPr>
           <w:p>
@@ -2653,7 +2630,7 @@
           <w:tcPr>
             <w:tcW w:w="2614" w:type="dxa"/>
             <w:tcBorders>
-              <w:bottom w:val="single" w:color="auto" w:sz="4" w:space="0"/>
+              <w:bottom w:val="single" w:sz="4" w:space="0" w:color="auto"/>
             </w:tcBorders>
           </w:tcPr>
           <w:p>
@@ -2671,7 +2648,7 @@
           <w:tcPr>
             <w:tcW w:w="2614" w:type="dxa"/>
             <w:tcBorders>
-              <w:bottom w:val="single" w:color="auto" w:sz="4" w:space="0"/>
+              <w:bottom w:val="single" w:sz="4" w:space="0" w:color="auto"/>
             </w:tcBorders>
           </w:tcPr>
           <w:p>
@@ -2697,15 +2674,15 @@
             <w:placeholder>
               <w:docPart w:val="DefaultPlaceholder_-1854013440"/>
             </w:placeholder>
-            <w15:dataBinding w:prefixMappings="xmlns:ns0='urn:microsoft-dynamics-nav/reports/NPR_CRO_Fiscal_Bill_A4/6014554/' " w:xpath="/ns0:NavWordReportXmlPart[1]/ns0:Labels[1]/ns0:OperatorLbl[1]" w:storeItemID="{59163385-0F07-4881-94A7-4D2DF1A6B352}" w16sdtdh:storeItemChecksum="7JOp2w=="/>
+            <w15:dataBinding w:prefixMappings="xmlns:ns0='urn:microsoft-dynamics-nav/reports/NPR_CRO_Fiscal_Bill_A4/6014554/' " w:xpath="/ns0:NavWordReportXmlPart[1]/ns0:Labels[1]/ns0:OperatorLbl[1]" w:storeItemID="{59163385-0F07-4881-94A7-4D2DF1A6B352}" w16sdtdh:storeItemChecksum="CSbPWQ=="/>
           </w:sdtPr>
-          <w:sdtEndPr/>
           <w:sdtContent>
             <w:tc>
               <w:tcPr>
                 <w:tcW w:w="2614" w:type="dxa"/>
+                <w:gridSpan w:val="2"/>
                 <w:tcBorders>
-                  <w:top w:val="single" w:color="auto" w:sz="4" w:space="0"/>
+                  <w:top w:val="single" w:sz="4" w:space="0" w:color="auto"/>
                 </w:tcBorders>
               </w:tcPr>
               <w:p>
@@ -2716,7 +2693,6 @@
                     <w:szCs w:val="22"/>
                   </w:rPr>
                 </w:pPr>
-                <w:proofErr w:type="spellStart"/>
                 <w:r>
                   <w:rPr>
                     <w:sz w:val="22"/>
@@ -2724,7 +2700,6 @@
                   </w:rPr>
                   <w:t>OperatorLbl</w:t>
                 </w:r>
-                <w:proofErr w:type="spellEnd"/>
               </w:p>
             </w:tc>
           </w:sdtContent>
@@ -2733,7 +2708,7 @@
           <w:tcPr>
             <w:tcW w:w="2614" w:type="dxa"/>
             <w:tcBorders>
-              <w:top w:val="single" w:color="auto" w:sz="4" w:space="0"/>
+              <w:top w:val="single" w:sz="4" w:space="0" w:color="auto"/>
             </w:tcBorders>
           </w:tcPr>
           <w:p>
@@ -2751,7 +2726,7 @@
           <w:tcPr>
             <w:tcW w:w="2614" w:type="dxa"/>
             <w:tcBorders>
-              <w:top w:val="single" w:color="auto" w:sz="4" w:space="0"/>
+              <w:top w:val="single" w:sz="4" w:space="0" w:color="auto"/>
             </w:tcBorders>
           </w:tcPr>
           <w:p>
@@ -2775,15 +2750,14 @@
             <w:placeholder>
               <w:docPart w:val="DefaultPlaceholder_-1854013440"/>
             </w:placeholder>
-            <w15:dataBinding w:prefixMappings="xmlns:ns0='urn:microsoft-dynamics-nav/reports/NPR_CRO_Fiscal_Bill_A4/6014554/' " w:xpath="/ns0:NavWordReportXmlPart[1]/ns0:CRO_POS_Audit_Log_Aux_Info[1]/ns0:OperatorName[1]" w:storeItemID="{59163385-0F07-4881-94A7-4D2DF1A6B352}" w16sdtdh:storeItemChecksum="7JOp2w=="/>
+            <w15:dataBinding w:prefixMappings="xmlns:ns0='urn:microsoft-dynamics-nav/reports/NPR_CRO_Fiscal_Bill_A4/6014554/' " w:xpath="/ns0:NavWordReportXmlPart[1]/ns0:CRO_POS_Audit_Log_Aux_Info[1]/ns0:OperatorName[1]" w:storeItemID="{59163385-0F07-4881-94A7-4D2DF1A6B352}" w16sdtdh:storeItemChecksum="CSbPWQ=="/>
           </w:sdtPr>
-          <w:sdtEndPr/>
           <w:sdtContent>
             <w:tc>
               <w:tcPr>
                 <w:tcW w:w="2614" w:type="dxa"/>
                 <w:tcBorders>
-                  <w:top w:val="single" w:color="auto" w:sz="4" w:space="0"/>
+                  <w:top w:val="single" w:sz="4" w:space="0" w:color="auto"/>
                 </w:tcBorders>
               </w:tcPr>
               <w:p>
@@ -2795,7 +2769,6 @@
                     <w:szCs w:val="22"/>
                   </w:rPr>
                 </w:pPr>
-                <w:proofErr w:type="spellStart"/>
                 <w:r>
                   <w:rPr>
                     <w:sz w:val="22"/>
@@ -2803,7 +2776,6 @@
                   </w:rPr>
                   <w:t>OperatorName</w:t>
                 </w:r>
-                <w:proofErr w:type="spellEnd"/>
               </w:p>
             </w:tc>
           </w:sdtContent>
@@ -2813,8 +2785,9 @@
         <w:tc>
           <w:tcPr>
             <w:tcW w:w="2614" w:type="dxa"/>
+            <w:gridSpan w:val="2"/>
             <w:tcBorders>
-              <w:bottom w:val="single" w:color="auto" w:sz="4" w:space="0"/>
+              <w:bottom w:val="single" w:sz="4" w:space="0" w:color="auto"/>
             </w:tcBorders>
           </w:tcPr>
           <w:p>
@@ -2831,7 +2804,7 @@
           <w:tcPr>
             <w:tcW w:w="2614" w:type="dxa"/>
             <w:tcBorders>
-              <w:bottom w:val="single" w:color="auto" w:sz="4" w:space="0"/>
+              <w:bottom w:val="single" w:sz="4" w:space="0" w:color="auto"/>
             </w:tcBorders>
           </w:tcPr>
           <w:p>
@@ -2849,7 +2822,7 @@
           <w:tcPr>
             <w:tcW w:w="2614" w:type="dxa"/>
             <w:tcBorders>
-              <w:bottom w:val="single" w:color="auto" w:sz="4" w:space="0"/>
+              <w:bottom w:val="single" w:sz="4" w:space="0" w:color="auto"/>
             </w:tcBorders>
           </w:tcPr>
           <w:p>
@@ -2867,7 +2840,7 @@
           <w:tcPr>
             <w:tcW w:w="2614" w:type="dxa"/>
             <w:tcBorders>
-              <w:bottom w:val="single" w:color="auto" w:sz="4" w:space="0"/>
+              <w:bottom w:val="single" w:sz="4" w:space="0" w:color="auto"/>
             </w:tcBorders>
           </w:tcPr>
           <w:p>
@@ -2895,15 +2868,15 @@
             <w:placeholder>
               <w:docPart w:val="4323EC0B86594D78B15D0E0BF03F073F"/>
             </w:placeholder>
-            <w15:dataBinding w:prefixMappings="xmlns:ns0='urn:microsoft-dynamics-nav/reports/NPR_CRO_Fiscal_Bill_A4/6014554/' " w:xpath="/ns0:NavWordReportXmlPart[1]/ns0:Labels[1]/ns0:ZKILbl[1]" w:storeItemID="{59163385-0F07-4881-94A7-4D2DF1A6B352}" w16sdtdh:storeItemChecksum="7JOp2w=="/>
+            <w15:dataBinding w:prefixMappings="xmlns:ns0='urn:microsoft-dynamics-nav/reports/NPR_CRO_Fiscal_Bill_A4/6014554/' " w:xpath="/ns0:NavWordReportXmlPart[1]/ns0:Labels[1]/ns0:ZKILbl[1]" w:storeItemID="{59163385-0F07-4881-94A7-4D2DF1A6B352}" w16sdtdh:storeItemChecksum="CSbPWQ=="/>
           </w:sdtPr>
-          <w:sdtEndPr/>
           <w:sdtContent>
             <w:tc>
               <w:tcPr>
                 <w:tcW w:w="2614" w:type="dxa"/>
+                <w:gridSpan w:val="2"/>
                 <w:tcBorders>
-                  <w:top w:val="single" w:color="auto" w:sz="4" w:space="0"/>
+                  <w:top w:val="single" w:sz="4" w:space="0" w:color="auto"/>
                 </w:tcBorders>
               </w:tcPr>
               <w:p>
@@ -2916,7 +2889,6 @@
                     <w:szCs w:val="22"/>
                   </w:rPr>
                 </w:pPr>
-                <w:proofErr w:type="spellStart"/>
                 <w:r>
                   <w:rPr>
                     <w:b/>
@@ -2926,7 +2898,6 @@
                   </w:rPr>
                   <w:t>ZKILbl</w:t>
                 </w:r>
-                <w:proofErr w:type="spellEnd"/>
               </w:p>
             </w:tc>
           </w:sdtContent>
@@ -2935,7 +2906,7 @@
           <w:tcPr>
             <w:tcW w:w="2614" w:type="dxa"/>
             <w:tcBorders>
-              <w:top w:val="single" w:color="auto" w:sz="4" w:space="0"/>
+              <w:top w:val="single" w:sz="4" w:space="0" w:color="auto"/>
             </w:tcBorders>
           </w:tcPr>
           <w:p>
@@ -2959,16 +2930,15 @@
             <w:placeholder>
               <w:docPart w:val="4323EC0B86594D78B15D0E0BF03F073F"/>
             </w:placeholder>
-            <w15:dataBinding w:prefixMappings="xmlns:ns0='urn:microsoft-dynamics-nav/reports/NPR_CRO_Fiscal_Bill_A4/6014554/' " w:xpath="/ns0:NavWordReportXmlPart[1]/ns0:CRO_POS_Audit_Log_Aux_Info[1]/ns0:ZKICode[1]" w:storeItemID="{59163385-0F07-4881-94A7-4D2DF1A6B352}" w16sdtdh:storeItemChecksum="7JOp2w=="/>
+            <w15:dataBinding w:prefixMappings="xmlns:ns0='urn:microsoft-dynamics-nav/reports/NPR_CRO_Fiscal_Bill_A4/6014554/' " w:xpath="/ns0:NavWordReportXmlPart[1]/ns0:CRO_POS_Audit_Log_Aux_Info[1]/ns0:ZKICode[1]" w:storeItemID="{59163385-0F07-4881-94A7-4D2DF1A6B352}" w16sdtdh:storeItemChecksum="CSbPWQ=="/>
           </w:sdtPr>
-          <w:sdtEndPr/>
           <w:sdtContent>
             <w:tc>
               <w:tcPr>
                 <w:tcW w:w="5228" w:type="dxa"/>
                 <w:gridSpan w:val="2"/>
                 <w:tcBorders>
-                  <w:top w:val="single" w:color="auto" w:sz="4" w:space="0"/>
+                  <w:top w:val="single" w:sz="4" w:space="0" w:color="auto"/>
                 </w:tcBorders>
               </w:tcPr>
               <w:p>
@@ -2980,7 +2950,6 @@
                     <w:szCs w:val="22"/>
                   </w:rPr>
                 </w:pPr>
-                <w:proofErr w:type="spellStart"/>
                 <w:r>
                   <w:rPr>
                     <w:sz w:val="22"/>
@@ -2988,7 +2957,6 @@
                   </w:rPr>
                   <w:t>ZKICode</w:t>
                 </w:r>
-                <w:proofErr w:type="spellEnd"/>
               </w:p>
             </w:tc>
           </w:sdtContent>
@@ -3007,15 +2975,15 @@
             <w:placeholder>
               <w:docPart w:val="ED4F1EF258F34011BB3943B49E257A61"/>
             </w:placeholder>
-            <w15:dataBinding w:prefixMappings="xmlns:ns0='urn:microsoft-dynamics-nav/reports/NPR_CRO_Fiscal_Bill_A4/6014554/' " w:xpath="/ns0:NavWordReportXmlPart[1]/ns0:Labels[1]/ns0:JIRLbl[1]" w:storeItemID="{59163385-0F07-4881-94A7-4D2DF1A6B352}" w16sdtdh:storeItemChecksum="7JOp2w=="/>
+            <w15:dataBinding w:prefixMappings="xmlns:ns0='urn:microsoft-dynamics-nav/reports/NPR_CRO_Fiscal_Bill_A4/6014554/' " w:xpath="/ns0:NavWordReportXmlPart[1]/ns0:Labels[1]/ns0:JIRLbl[1]" w:storeItemID="{59163385-0F07-4881-94A7-4D2DF1A6B352}" w16sdtdh:storeItemChecksum="CSbPWQ=="/>
           </w:sdtPr>
-          <w:sdtEndPr/>
           <w:sdtContent>
             <w:tc>
               <w:tcPr>
                 <w:tcW w:w="2614" w:type="dxa"/>
+                <w:gridSpan w:val="2"/>
                 <w:tcBorders>
-                  <w:bottom w:val="single" w:color="auto" w:sz="4" w:space="0"/>
+                  <w:bottom w:val="single" w:sz="4" w:space="0" w:color="auto"/>
                 </w:tcBorders>
               </w:tcPr>
               <w:p>
@@ -3028,7 +2996,6 @@
                     <w:szCs w:val="22"/>
                   </w:rPr>
                 </w:pPr>
-                <w:proofErr w:type="spellStart"/>
                 <w:r>
                   <w:rPr>
                     <w:b/>
@@ -3038,7 +3005,6 @@
                   </w:rPr>
                   <w:t>JIRLbl</w:t>
                 </w:r>
-                <w:proofErr w:type="spellEnd"/>
               </w:p>
             </w:tc>
           </w:sdtContent>
@@ -3047,7 +3013,7 @@
           <w:tcPr>
             <w:tcW w:w="2614" w:type="dxa"/>
             <w:tcBorders>
-              <w:bottom w:val="single" w:color="auto" w:sz="4" w:space="0"/>
+              <w:bottom w:val="single" w:sz="4" w:space="0" w:color="auto"/>
             </w:tcBorders>
           </w:tcPr>
           <w:p>
@@ -3071,16 +3037,15 @@
             <w:placeholder>
               <w:docPart w:val="ED4F1EF258F34011BB3943B49E257A61"/>
             </w:placeholder>
-            <w15:dataBinding w:prefixMappings="xmlns:ns0='urn:microsoft-dynamics-nav/reports/NPR_CRO_Fiscal_Bill_A4/6014554/' " w:xpath="/ns0:NavWordReportXmlPart[1]/ns0:CRO_POS_Audit_Log_Aux_Info[1]/ns0:JIRCode[1]" w:storeItemID="{59163385-0F07-4881-94A7-4D2DF1A6B352}" w16sdtdh:storeItemChecksum="7JOp2w=="/>
+            <w15:dataBinding w:prefixMappings="xmlns:ns0='urn:microsoft-dynamics-nav/reports/NPR_CRO_Fiscal_Bill_A4/6014554/' " w:xpath="/ns0:NavWordReportXmlPart[1]/ns0:CRO_POS_Audit_Log_Aux_Info[1]/ns0:JIRCode[1]" w:storeItemID="{59163385-0F07-4881-94A7-4D2DF1A6B352}" w16sdtdh:storeItemChecksum="CSbPWQ=="/>
           </w:sdtPr>
-          <w:sdtEndPr/>
           <w:sdtContent>
             <w:tc>
               <w:tcPr>
                 <w:tcW w:w="5228" w:type="dxa"/>
                 <w:gridSpan w:val="2"/>
                 <w:tcBorders>
-                  <w:bottom w:val="single" w:color="auto" w:sz="4" w:space="0"/>
+                  <w:bottom w:val="single" w:sz="4" w:space="0" w:color="auto"/>
                 </w:tcBorders>
               </w:tcPr>
               <w:p>
@@ -3092,7 +3057,6 @@
                     <w:szCs w:val="22"/>
                   </w:rPr>
                 </w:pPr>
-                <w:proofErr w:type="spellStart"/>
                 <w:r>
                   <w:rPr>
                     <w:sz w:val="22"/>
@@ -3100,7 +3064,6 @@
                   </w:rPr>
                   <w:t>JIRCode</w:t>
                 </w:r>
-                <w:proofErr w:type="spellEnd"/>
               </w:p>
             </w:tc>
           </w:sdtContent>
@@ -3110,8 +3073,9 @@
         <w:tc>
           <w:tcPr>
             <w:tcW w:w="2614" w:type="dxa"/>
+            <w:gridSpan w:val="2"/>
             <w:tcBorders>
-              <w:top w:val="single" w:color="auto" w:sz="4" w:space="0"/>
+              <w:top w:val="single" w:sz="4" w:space="0" w:color="auto"/>
             </w:tcBorders>
           </w:tcPr>
           <w:p>
@@ -3126,16 +3090,15 @@
             <w:placeholder>
               <w:docPart w:val="DefaultPlaceholder_-1854013440"/>
             </w:placeholder>
-            <w15:dataBinding w:prefixMappings="xmlns:ns0='urn:microsoft-dynamics-nav/reports/NPR_CRO_Fiscal_Bill_A4/6014554/' " w:xpath="/ns0:NavWordReportXmlPart[1]/ns0:Labels[1]/ns0:CurrencyLbl[1]" w:storeItemID="{59163385-0F07-4881-94A7-4D2DF1A6B352}" w16sdtdh:storeItemChecksum="7JOp2w=="/>
+            <w15:dataBinding w:prefixMappings="xmlns:ns0='urn:microsoft-dynamics-nav/reports/NPR_CRO_Fiscal_Bill_A4/6014554/' " w:xpath="/ns0:NavWordReportXmlPart[1]/ns0:Labels[1]/ns0:CurrencyLbl[1]" w:storeItemID="{59163385-0F07-4881-94A7-4D2DF1A6B352}" w16sdtdh:storeItemChecksum="CSbPWQ=="/>
           </w:sdtPr>
-          <w:sdtEndPr/>
           <w:sdtContent>
             <w:tc>
               <w:tcPr>
                 <w:tcW w:w="5228" w:type="dxa"/>
                 <w:gridSpan w:val="2"/>
                 <w:tcBorders>
-                  <w:top w:val="single" w:color="auto" w:sz="4" w:space="0"/>
+                  <w:top w:val="single" w:sz="4" w:space="0" w:color="auto"/>
                 </w:tcBorders>
               </w:tcPr>
               <w:p>
@@ -3143,11 +3106,9 @@
                   <w:spacing w:line="276" w:lineRule="auto"/>
                   <w:jc w:val="center"/>
                 </w:pPr>
-                <w:proofErr w:type="spellStart"/>
                 <w:r>
                   <w:t>CurrencyLbl</w:t>
                 </w:r>
-                <w:proofErr w:type="spellEnd"/>
               </w:p>
             </w:tc>
           </w:sdtContent>
@@ -3156,7 +3117,7 @@
           <w:tcPr>
             <w:tcW w:w="2614" w:type="dxa"/>
             <w:tcBorders>
-              <w:top w:val="single" w:color="auto" w:sz="4" w:space="0"/>
+              <w:top w:val="single" w:sz="4" w:space="0" w:color="auto"/>
             </w:tcBorders>
           </w:tcPr>
           <w:p>
@@ -3171,8 +3132,9 @@
         <w:tc>
           <w:tcPr>
             <w:tcW w:w="2614" w:type="dxa"/>
+            <w:gridSpan w:val="2"/>
             <w:tcBorders>
-              <w:bottom w:val="single" w:color="auto" w:sz="4" w:space="0"/>
+              <w:bottom w:val="single" w:sz="4" w:space="0" w:color="auto"/>
             </w:tcBorders>
           </w:tcPr>
           <w:p>
@@ -3185,7 +3147,7 @@
           <w:tcPr>
             <w:tcW w:w="2614" w:type="dxa"/>
             <w:tcBorders>
-              <w:bottom w:val="single" w:color="auto" w:sz="4" w:space="0"/>
+              <w:bottom w:val="single" w:sz="4" w:space="0" w:color="auto"/>
             </w:tcBorders>
           </w:tcPr>
           <w:p>
@@ -3199,7 +3161,7 @@
           <w:tcPr>
             <w:tcW w:w="2614" w:type="dxa"/>
             <w:tcBorders>
-              <w:bottom w:val="single" w:color="auto" w:sz="4" w:space="0"/>
+              <w:bottom w:val="single" w:sz="4" w:space="0" w:color="auto"/>
             </w:tcBorders>
           </w:tcPr>
           <w:p>
@@ -3213,7 +3175,7 @@
           <w:tcPr>
             <w:tcW w:w="2614" w:type="dxa"/>
             <w:tcBorders>
-              <w:bottom w:val="single" w:color="auto" w:sz="4" w:space="0"/>
+              <w:bottom w:val="single" w:sz="4" w:space="0" w:color="auto"/>
             </w:tcBorders>
           </w:tcPr>
           <w:p>
@@ -3228,8 +3190,9 @@
         <w:tc>
           <w:tcPr>
             <w:tcW w:w="2614" w:type="dxa"/>
+            <w:gridSpan w:val="2"/>
             <w:tcBorders>
-              <w:top w:val="single" w:color="auto" w:sz="4" w:space="0"/>
+              <w:top w:val="single" w:sz="4" w:space="0" w:color="auto"/>
             </w:tcBorders>
           </w:tcPr>
           <w:p>
@@ -3244,16 +3207,15 @@
             <w:placeholder>
               <w:docPart w:val="DefaultPlaceholder_-1854013440"/>
             </w:placeholder>
-            <w15:dataBinding w:prefixMappings="xmlns:ns0='urn:microsoft-dynamics-nav/reports/NPR_CRO_Fiscal_Bill_A4/6014554/' " w:xpath="/ns0:NavWordReportXmlPart[1]/ns0:Labels[1]/ns0:RefundPolicyLbl[1]" w:storeItemID="{59163385-0F07-4881-94A7-4D2DF1A6B352}" w16sdtdh:storeItemChecksum="7JOp2w=="/>
+            <w15:dataBinding w:prefixMappings="xmlns:ns0='urn:microsoft-dynamics-nav/reports/NPR_CRO_Fiscal_Bill_A4/6014554/' " w:xpath="/ns0:NavWordReportXmlPart[1]/ns0:Labels[1]/ns0:RefundPolicyLbl[1]" w:storeItemID="{59163385-0F07-4881-94A7-4D2DF1A6B352}" w16sdtdh:storeItemChecksum="CSbPWQ=="/>
           </w:sdtPr>
-          <w:sdtEndPr/>
           <w:sdtContent>
             <w:tc>
               <w:tcPr>
                 <w:tcW w:w="5228" w:type="dxa"/>
                 <w:gridSpan w:val="2"/>
                 <w:tcBorders>
-                  <w:top w:val="single" w:color="auto" w:sz="4" w:space="0"/>
+                  <w:top w:val="single" w:sz="4" w:space="0" w:color="auto"/>
                 </w:tcBorders>
               </w:tcPr>
               <w:p>
@@ -3261,11 +3223,9 @@
                   <w:spacing w:line="276" w:lineRule="auto"/>
                   <w:jc w:val="center"/>
                 </w:pPr>
-                <w:proofErr w:type="spellStart"/>
                 <w:r>
                   <w:t>RefundPolicyLbl</w:t>
                 </w:r>
-                <w:proofErr w:type="spellEnd"/>
               </w:p>
             </w:tc>
           </w:sdtContent>
@@ -3274,7 +3234,7 @@
           <w:tcPr>
             <w:tcW w:w="2614" w:type="dxa"/>
             <w:tcBorders>
-              <w:top w:val="single" w:color="auto" w:sz="4" w:space="0"/>
+              <w:top w:val="single" w:sz="4" w:space="0" w:color="auto"/>
             </w:tcBorders>
           </w:tcPr>
           <w:p>
@@ -3289,7 +3249,7 @@
         <w:tc>
           <w:tcPr>
             <w:tcW w:w="10456" w:type="dxa"/>
-            <w:gridSpan w:val="4"/>
+            <w:gridSpan w:val="5"/>
           </w:tcPr>
           <w:p>
             <w:pPr>
@@ -3303,7 +3263,7 @@
         <w:tc>
           <w:tcPr>
             <w:tcW w:w="10456" w:type="dxa"/>
-            <w:gridSpan w:val="4"/>
+            <w:gridSpan w:val="5"/>
           </w:tcPr>
           <w:sdt>
             <w:sdtPr>
@@ -3316,9 +3276,8 @@
               <w:placeholder>
                 <w:docPart w:val="DefaultPlaceholder_-1854013440"/>
               </w:placeholder>
-              <w15:dataBinding w:prefixMappings="xmlns:ns0='urn:microsoft-dynamics-nav/reports/NPR_CRO_Fiscal_Bill_A4/6014554/' " w:xpath="/ns0:NavWordReportXmlPart[1]/ns0:CRO_POS_Audit_Log_Aux_Info[1]/ns0:QRCode[1]" w:storeItemID="{59163385-0F07-4881-94A7-4D2DF1A6B352}" w16sdtdh:storeItemChecksum="7JOp2w=="/>
+              <w15:dataBinding w:prefixMappings="xmlns:ns0='urn:microsoft-dynamics-nav/reports/NPR_CRO_Fiscal_Bill_A4/6014554/' " w:xpath="/ns0:NavWordReportXmlPart[1]/ns0:CRO_POS_Audit_Log_Aux_Info[1]/ns0:QRCode[1]" w:storeItemID="{59163385-0F07-4881-94A7-4D2DF1A6B352}" w16sdtdh:storeItemChecksum="CSbPWQ=="/>
             </w:sdtPr>
-            <w:sdtEndPr/>
             <w:sdtContent>
               <w:p>
                 <w:pPr>
@@ -3355,25 +3314,22 @@
             <w:placeholder>
               <w:docPart w:val="DefaultPlaceholder_-1854013440"/>
             </w:placeholder>
-            <w15:dataBinding w:prefixMappings="xmlns:ns0='urn:microsoft-dynamics-nav/reports/NPR_CRO_Fiscal_Bill_A4/6014554/' " w:xpath="/ns0:NavWordReportXmlPart[1]/ns0:CRO_POS_Audit_Log_Aux_Info[1]/ns0:CompanyWebsite[1]" w:storeItemID="{59163385-0F07-4881-94A7-4D2DF1A6B352}" w16sdtdh:storeItemChecksum="7JOp2w=="/>
+            <w15:dataBinding w:prefixMappings="xmlns:ns0='urn:microsoft-dynamics-nav/reports/NPR_CRO_Fiscal_Bill_A4/6014554/' " w:xpath="/ns0:NavWordReportXmlPart[1]/ns0:CRO_POS_Audit_Log_Aux_Info[1]/ns0:CompanyWebsite[1]" w:storeItemID="{59163385-0F07-4881-94A7-4D2DF1A6B352}" w16sdtdh:storeItemChecksum="CSbPWQ=="/>
           </w:sdtPr>
-          <w:sdtEndPr/>
           <w:sdtContent>
             <w:tc>
               <w:tcPr>
                 <w:tcW w:w="10456" w:type="dxa"/>
-                <w:gridSpan w:val="4"/>
+                <w:gridSpan w:val="5"/>
               </w:tcPr>
               <w:p>
                 <w:pPr>
                   <w:spacing w:line="276" w:lineRule="auto"/>
                   <w:jc w:val="center"/>
                 </w:pPr>
-                <w:proofErr w:type="spellStart"/>
                 <w:r>
                   <w:t>CompanyWebsite</w:t>
                 </w:r>
-                <w:proofErr w:type="spellEnd"/>
               </w:p>
             </w:tc>
           </w:sdtContent>
@@ -3401,7 +3357,7 @@
 </file>
 
 <file path=word/endnotes.xml><?xml version="1.0" encoding="utf-8"?>
-<w:endnotes xmlns:wpc="http://schemas.microsoft.com/office/word/2010/wordprocessingCanvas" xmlns:cx="http://schemas.microsoft.com/office/drawing/2014/chartex" xmlns:cx1="http://schemas.microsoft.com/office/drawing/2015/9/8/chartex" xmlns:cx2="http://schemas.microsoft.com/office/drawing/2015/10/21/chartex" xmlns:cx3="http://schemas.microsoft.com/office/drawing/2016/5/9/chartex" xmlns:cx4="http://schemas.microsoft.com/office/drawing/2016/5/10/chartex" xmlns:cx5="http://schemas.microsoft.com/office/drawing/2016/5/11/chartex" xmlns:cx6="http://schemas.microsoft.com/office/drawing/2016/5/12/chartex" xmlns:cx7="http://schemas.microsoft.com/office/drawing/2016/5/13/chartex" xmlns:cx8="http://schemas.microsoft.com/office/drawing/2016/5/14/chartex" xmlns:mc="http://schemas.openxmlformats.org/markup-compatibility/2006" xmlns:aink="http://schemas.microsoft.com/office/drawing/2016/ink" xmlns:am3d="http://schemas.microsoft.com/office/drawing/2017/model3d" xmlns:o="urn:schemas-microsoft-com:office:office" xmlns:oel="http://schemas.microsoft.com/office/2019/extlst" xmlns:r="http://schemas.openxmlformats.org/officeDocument/2006/relationships" xmlns:m="http://schemas.openxmlformats.org/officeDocument/2006/math" xmlns:v="urn:schemas-microsoft-com:vml" xmlns:wp14="http://schemas.microsoft.com/office/word/2010/wordprocessingDrawing" xmlns:wp="http://schemas.openxmlformats.org/drawingml/2006/wordprocessingDrawing" xmlns:w10="urn:schemas-microsoft-com:office:word" xmlns:w="http://schemas.openxmlformats.org/wordprocessingml/2006/main" xmlns:w14="http://schemas.microsoft.com/office/word/2010/wordml" xmlns:w15="http://schemas.microsoft.com/office/word/2012/wordml" xmlns:w16cex="http://schemas.microsoft.com/office/word/2018/wordml/cex" xmlns:w16cid="http://schemas.microsoft.com/office/word/2016/wordml/cid" xmlns:w16="http://schemas.microsoft.com/office/word/2018/wordml" xmlns:w16du="http://schemas.microsoft.com/office/word/2023/wordml/word16du" xmlns:w16sdtdh="http://schemas.microsoft.com/office/word/2020/wordml/sdtdatahash" xmlns:w16se="http://schemas.microsoft.com/office/word/2015/wordml/symex" xmlns:wpg="http://schemas.microsoft.com/office/word/2010/wordprocessingGroup" xmlns:wpi="http://schemas.microsoft.com/office/word/2010/wordprocessingInk" xmlns:wne="http://schemas.microsoft.com/office/word/2006/wordml" xmlns:wps="http://schemas.microsoft.com/office/word/2010/wordprocessingShape" mc:Ignorable="w14 w15 w16se w16cid w16 w16cex w16sdtdh w16du wp14">
+<w:endnotes xmlns:wpc="http://schemas.microsoft.com/office/word/2010/wordprocessingCanvas" xmlns:cx="http://schemas.microsoft.com/office/drawing/2014/chartex" xmlns:cx1="http://schemas.microsoft.com/office/drawing/2015/9/8/chartex" xmlns:cx2="http://schemas.microsoft.com/office/drawing/2015/10/21/chartex" xmlns:cx3="http://schemas.microsoft.com/office/drawing/2016/5/9/chartex" xmlns:cx4="http://schemas.microsoft.com/office/drawing/2016/5/10/chartex" xmlns:cx5="http://schemas.microsoft.com/office/drawing/2016/5/11/chartex" xmlns:cx6="http://schemas.microsoft.com/office/drawing/2016/5/12/chartex" xmlns:cx7="http://schemas.microsoft.com/office/drawing/2016/5/13/chartex" xmlns:cx8="http://schemas.microsoft.com/office/drawing/2016/5/14/chartex" xmlns:mc="http://schemas.openxmlformats.org/markup-compatibility/2006" xmlns:aink="http://schemas.microsoft.com/office/drawing/2016/ink" xmlns:am3d="http://schemas.microsoft.com/office/drawing/2017/model3d" xmlns:o="urn:schemas-microsoft-com:office:office" xmlns:oel="http://schemas.microsoft.com/office/2019/extlst" xmlns:r="http://schemas.openxmlformats.org/officeDocument/2006/relationships" xmlns:m="http://schemas.openxmlformats.org/officeDocument/2006/math" xmlns:v="urn:schemas-microsoft-com:vml" xmlns:wp14="http://schemas.microsoft.com/office/word/2010/wordprocessingDrawing" xmlns:wp="http://schemas.openxmlformats.org/drawingml/2006/wordprocessingDrawing" xmlns:w10="urn:schemas-microsoft-com:office:word" xmlns:w="http://schemas.openxmlformats.org/wordprocessingml/2006/main" xmlns:w14="http://schemas.microsoft.com/office/word/2010/wordml" xmlns:w15="http://schemas.microsoft.com/office/word/2012/wordml" xmlns:w16cex="http://schemas.microsoft.com/office/word/2018/wordml/cex" xmlns:w16cid="http://schemas.microsoft.com/office/word/2016/wordml/cid" xmlns:w16="http://schemas.microsoft.com/office/word/2018/wordml" xmlns:w16du="http://schemas.microsoft.com/office/word/2023/wordml/word16du" xmlns:w16sdtdh="http://schemas.microsoft.com/office/word/2020/wordml/sdtdatahash" xmlns:w16sdtfl="http://schemas.microsoft.com/office/word/2024/wordml/sdtformatlock" xmlns:w16se="http://schemas.microsoft.com/office/word/2015/wordml/symex" xmlns:wpg="http://schemas.microsoft.com/office/word/2010/wordprocessingGroup" xmlns:wpi="http://schemas.microsoft.com/office/word/2010/wordprocessingInk" xmlns:wne="http://schemas.microsoft.com/office/word/2006/wordml" xmlns:wps="http://schemas.microsoft.com/office/word/2010/wordprocessingShape" mc:Ignorable="w14 w15 w16se w16cid w16 w16cex w16sdtdh w16sdtfl w16du wp14">
   <w:endnote w:type="separator" w:id="-1">
     <w:p>
       <w:pPr>
@@ -3426,7 +3382,7 @@
 </file>
 
 <file path=word/footnotes.xml><?xml version="1.0" encoding="utf-8"?>
-<w:footnotes xmlns:wpc="http://schemas.microsoft.com/office/word/2010/wordprocessingCanvas" xmlns:cx="http://schemas.microsoft.com/office/drawing/2014/chartex" xmlns:cx1="http://schemas.microsoft.com/office/drawing/2015/9/8/chartex" xmlns:cx2="http://schemas.microsoft.com/office/drawing/2015/10/21/chartex" xmlns:cx3="http://schemas.microsoft.com/office/drawing/2016/5/9/chartex" xmlns:cx4="http://schemas.microsoft.com/office/drawing/2016/5/10/chartex" xmlns:cx5="http://schemas.microsoft.com/office/drawing/2016/5/11/chartex" xmlns:cx6="http://schemas.microsoft.com/office/drawing/2016/5/12/chartex" xmlns:cx7="http://schemas.microsoft.com/office/drawing/2016/5/13/chartex" xmlns:cx8="http://schemas.microsoft.com/office/drawing/2016/5/14/chartex" xmlns:mc="http://schemas.openxmlformats.org/markup-compatibility/2006" xmlns:aink="http://schemas.microsoft.com/office/drawing/2016/ink" xmlns:am3d="http://schemas.microsoft.com/office/drawing/2017/model3d" xmlns:o="urn:schemas-microsoft-com:office:office" xmlns:oel="http://schemas.microsoft.com/office/2019/extlst" xmlns:r="http://schemas.openxmlformats.org/officeDocument/2006/relationships" xmlns:m="http://schemas.openxmlformats.org/officeDocument/2006/math" xmlns:v="urn:schemas-microsoft-com:vml" xmlns:wp14="http://schemas.microsoft.com/office/word/2010/wordprocessingDrawing" xmlns:wp="http://schemas.openxmlformats.org/drawingml/2006/wordprocessingDrawing" xmlns:w10="urn:schemas-microsoft-com:office:word" xmlns:w="http://schemas.openxmlformats.org/wordprocessingml/2006/main" xmlns:w14="http://schemas.microsoft.com/office/word/2010/wordml" xmlns:w15="http://schemas.microsoft.com/office/word/2012/wordml" xmlns:w16cex="http://schemas.microsoft.com/office/word/2018/wordml/cex" xmlns:w16cid="http://schemas.microsoft.com/office/word/2016/wordml/cid" xmlns:w16="http://schemas.microsoft.com/office/word/2018/wordml" xmlns:w16du="http://schemas.microsoft.com/office/word/2023/wordml/word16du" xmlns:w16sdtdh="http://schemas.microsoft.com/office/word/2020/wordml/sdtdatahash" xmlns:w16se="http://schemas.microsoft.com/office/word/2015/wordml/symex" xmlns:wpg="http://schemas.microsoft.com/office/word/2010/wordprocessingGroup" xmlns:wpi="http://schemas.microsoft.com/office/word/2010/wordprocessingInk" xmlns:wne="http://schemas.microsoft.com/office/word/2006/wordml" xmlns:wps="http://schemas.microsoft.com/office/word/2010/wordprocessingShape" mc:Ignorable="w14 w15 w16se w16cid w16 w16cex w16sdtdh w16du wp14">
+<w:footnotes xmlns:wpc="http://schemas.microsoft.com/office/word/2010/wordprocessingCanvas" xmlns:cx="http://schemas.microsoft.com/office/drawing/2014/chartex" xmlns:cx1="http://schemas.microsoft.com/office/drawing/2015/9/8/chartex" xmlns:cx2="http://schemas.microsoft.com/office/drawing/2015/10/21/chartex" xmlns:cx3="http://schemas.microsoft.com/office/drawing/2016/5/9/chartex" xmlns:cx4="http://schemas.microsoft.com/office/drawing/2016/5/10/chartex" xmlns:cx5="http://schemas.microsoft.com/office/drawing/2016/5/11/chartex" xmlns:cx6="http://schemas.microsoft.com/office/drawing/2016/5/12/chartex" xmlns:cx7="http://schemas.microsoft.com/office/drawing/2016/5/13/chartex" xmlns:cx8="http://schemas.microsoft.com/office/drawing/2016/5/14/chartex" xmlns:mc="http://schemas.openxmlformats.org/markup-compatibility/2006" xmlns:aink="http://schemas.microsoft.com/office/drawing/2016/ink" xmlns:am3d="http://schemas.microsoft.com/office/drawing/2017/model3d" xmlns:o="urn:schemas-microsoft-com:office:office" xmlns:oel="http://schemas.microsoft.com/office/2019/extlst" xmlns:r="http://schemas.openxmlformats.org/officeDocument/2006/relationships" xmlns:m="http://schemas.openxmlformats.org/officeDocument/2006/math" xmlns:v="urn:schemas-microsoft-com:vml" xmlns:wp14="http://schemas.microsoft.com/office/word/2010/wordprocessingDrawing" xmlns:wp="http://schemas.openxmlformats.org/drawingml/2006/wordprocessingDrawing" xmlns:w10="urn:schemas-microsoft-com:office:word" xmlns:w="http://schemas.openxmlformats.org/wordprocessingml/2006/main" xmlns:w14="http://schemas.microsoft.com/office/word/2010/wordml" xmlns:w15="http://schemas.microsoft.com/office/word/2012/wordml" xmlns:w16cex="http://schemas.microsoft.com/office/word/2018/wordml/cex" xmlns:w16cid="http://schemas.microsoft.com/office/word/2016/wordml/cid" xmlns:w16="http://schemas.microsoft.com/office/word/2018/wordml" xmlns:w16du="http://schemas.microsoft.com/office/word/2023/wordml/word16du" xmlns:w16sdtdh="http://schemas.microsoft.com/office/word/2020/wordml/sdtdatahash" xmlns:w16sdtfl="http://schemas.microsoft.com/office/word/2024/wordml/sdtformatlock" xmlns:w16se="http://schemas.microsoft.com/office/word/2015/wordml/symex" xmlns:wpg="http://schemas.microsoft.com/office/word/2010/wordprocessingGroup" xmlns:wpi="http://schemas.microsoft.com/office/word/2010/wordprocessingInk" xmlns:wne="http://schemas.microsoft.com/office/word/2006/wordml" xmlns:wps="http://schemas.microsoft.com/office/word/2010/wordprocessingShape" mc:Ignorable="w14 w15 w16se w16cid w16 w16cex w16sdtdh w16sdtfl w16du wp14">
   <w:footnote w:type="separator" w:id="-1">
     <w:p>
       <w:pPr>
@@ -3451,7 +3407,7 @@
 </file>
 
 <file path=word/styles.xml><?xml version="1.0" encoding="utf-8"?>
-<w:styles xmlns:mc="http://schemas.openxmlformats.org/markup-compatibility/2006" xmlns:r="http://schemas.openxmlformats.org/officeDocument/2006/relationships" xmlns:w="http://schemas.openxmlformats.org/wordprocessingml/2006/main" xmlns:w14="http://schemas.microsoft.com/office/word/2010/wordml" xmlns:w15="http://schemas.microsoft.com/office/word/2012/wordml" xmlns:w16cex="http://schemas.microsoft.com/office/word/2018/wordml/cex" xmlns:w16cid="http://schemas.microsoft.com/office/word/2016/wordml/cid" xmlns:w16="http://schemas.microsoft.com/office/word/2018/wordml" xmlns:w16du="http://schemas.microsoft.com/office/word/2023/wordml/word16du" xmlns:w16sdtdh="http://schemas.microsoft.com/office/word/2020/wordml/sdtdatahash" xmlns:w16se="http://schemas.microsoft.com/office/word/2015/wordml/symex" mc:Ignorable="w14 w15 w16se w16cid w16 w16cex w16sdtdh w16du">
+<w:styles xmlns:mc="http://schemas.openxmlformats.org/markup-compatibility/2006" xmlns:r="http://schemas.openxmlformats.org/officeDocument/2006/relationships" xmlns:w="http://schemas.openxmlformats.org/wordprocessingml/2006/main" xmlns:w14="http://schemas.microsoft.com/office/word/2010/wordml" xmlns:w15="http://schemas.microsoft.com/office/word/2012/wordml" xmlns:w16cex="http://schemas.microsoft.com/office/word/2018/wordml/cex" xmlns:w16cid="http://schemas.microsoft.com/office/word/2016/wordml/cid" xmlns:w16="http://schemas.microsoft.com/office/word/2018/wordml" xmlns:w16du="http://schemas.microsoft.com/office/word/2023/wordml/word16du" xmlns:w16sdtdh="http://schemas.microsoft.com/office/word/2020/wordml/sdtdatahash" xmlns:w16sdtfl="http://schemas.microsoft.com/office/word/2024/wordml/sdtformatlock" xmlns:w16se="http://schemas.microsoft.com/office/word/2015/wordml/symex" mc:Ignorable="w14 w15 w16se w16cid w16 w16cex w16sdtdh w16sdtfl w16du">
   <w:docDefaults>
     <w:rPrDefault>
       <w:rPr>
@@ -3994,7 +3950,7 @@
 </file>
 
 <file path=word/glossary/document.xml><?xml version="1.0" encoding="utf-8"?>
-<w:glossaryDocument xmlns:wpc="http://schemas.microsoft.com/office/word/2010/wordprocessingCanvas" xmlns:cx="http://schemas.microsoft.com/office/drawing/2014/chartex" xmlns:cx1="http://schemas.microsoft.com/office/drawing/2015/9/8/chartex" xmlns:cx2="http://schemas.microsoft.com/office/drawing/2015/10/21/chartex" xmlns:cx3="http://schemas.microsoft.com/office/drawing/2016/5/9/chartex" xmlns:cx4="http://schemas.microsoft.com/office/drawing/2016/5/10/chartex" xmlns:cx5="http://schemas.microsoft.com/office/drawing/2016/5/11/chartex" xmlns:cx6="http://schemas.microsoft.com/office/drawing/2016/5/12/chartex" xmlns:cx7="http://schemas.microsoft.com/office/drawing/2016/5/13/chartex" xmlns:cx8="http://schemas.microsoft.com/office/drawing/2016/5/14/chartex" xmlns:mc="http://schemas.openxmlformats.org/markup-compatibility/2006" xmlns:aink="http://schemas.microsoft.com/office/drawing/2016/ink" xmlns:am3d="http://schemas.microsoft.com/office/drawing/2017/model3d" xmlns:o="urn:schemas-microsoft-com:office:office" xmlns:oel="http://schemas.microsoft.com/office/2019/extlst" xmlns:r="http://schemas.openxmlformats.org/officeDocument/2006/relationships" xmlns:m="http://schemas.openxmlformats.org/officeDocument/2006/math" xmlns:v="urn:schemas-microsoft-com:vml" xmlns:wp14="http://schemas.microsoft.com/office/word/2010/wordprocessingDrawing" xmlns:wp="http://schemas.openxmlformats.org/drawingml/2006/wordprocessingDrawing" xmlns:w10="urn:schemas-microsoft-com:office:word" xmlns:w="http://schemas.openxmlformats.org/wordprocessingml/2006/main" xmlns:w14="http://schemas.microsoft.com/office/word/2010/wordml" xmlns:w15="http://schemas.microsoft.com/office/word/2012/wordml" xmlns:w16cex="http://schemas.microsoft.com/office/word/2018/wordml/cex" xmlns:w16cid="http://schemas.microsoft.com/office/word/2016/wordml/cid" xmlns:w16="http://schemas.microsoft.com/office/word/2018/wordml" xmlns:w16du="http://schemas.microsoft.com/office/word/2023/wordml/word16du" xmlns:w16sdtdh="http://schemas.microsoft.com/office/word/2020/wordml/sdtdatahash" xmlns:w16se="http://schemas.microsoft.com/office/word/2015/wordml/symex" xmlns:wpg="http://schemas.microsoft.com/office/word/2010/wordprocessingGroup" xmlns:wpi="http://schemas.microsoft.com/office/word/2010/wordprocessingInk" xmlns:wne="http://schemas.microsoft.com/office/word/2006/wordml" xmlns:wps="http://schemas.microsoft.com/office/word/2010/wordprocessingShape" mc:Ignorable="w14 w15 w16se w16cid w16 w16cex w16sdtdh w16du wp14">
+<w:glossaryDocument xmlns:wpc="http://schemas.microsoft.com/office/word/2010/wordprocessingCanvas" xmlns:cx="http://schemas.microsoft.com/office/drawing/2014/chartex" xmlns:cx1="http://schemas.microsoft.com/office/drawing/2015/9/8/chartex" xmlns:cx2="http://schemas.microsoft.com/office/drawing/2015/10/21/chartex" xmlns:cx3="http://schemas.microsoft.com/office/drawing/2016/5/9/chartex" xmlns:cx4="http://schemas.microsoft.com/office/drawing/2016/5/10/chartex" xmlns:cx5="http://schemas.microsoft.com/office/drawing/2016/5/11/chartex" xmlns:cx6="http://schemas.microsoft.com/office/drawing/2016/5/12/chartex" xmlns:cx7="http://schemas.microsoft.com/office/drawing/2016/5/13/chartex" xmlns:cx8="http://schemas.microsoft.com/office/drawing/2016/5/14/chartex" xmlns:mc="http://schemas.openxmlformats.org/markup-compatibility/2006" xmlns:aink="http://schemas.microsoft.com/office/drawing/2016/ink" xmlns:am3d="http://schemas.microsoft.com/office/drawing/2017/model3d" xmlns:o="urn:schemas-microsoft-com:office:office" xmlns:oel="http://schemas.microsoft.com/office/2019/extlst" xmlns:r="http://schemas.openxmlformats.org/officeDocument/2006/relationships" xmlns:m="http://schemas.openxmlformats.org/officeDocument/2006/math" xmlns:v="urn:schemas-microsoft-com:vml" xmlns:wp14="http://schemas.microsoft.com/office/word/2010/wordprocessingDrawing" xmlns:wp="http://schemas.openxmlformats.org/drawingml/2006/wordprocessingDrawing" xmlns:w10="urn:schemas-microsoft-com:office:word" xmlns:w="http://schemas.openxmlformats.org/wordprocessingml/2006/main" xmlns:w14="http://schemas.microsoft.com/office/word/2010/wordml" xmlns:w15="http://schemas.microsoft.com/office/word/2012/wordml" xmlns:w16cex="http://schemas.microsoft.com/office/word/2018/wordml/cex" xmlns:w16cid="http://schemas.microsoft.com/office/word/2016/wordml/cid" xmlns:w16="http://schemas.microsoft.com/office/word/2018/wordml" xmlns:w16du="http://schemas.microsoft.com/office/word/2023/wordml/word16du" xmlns:w16sdtdh="http://schemas.microsoft.com/office/word/2020/wordml/sdtdatahash" xmlns:w16sdtfl="http://schemas.microsoft.com/office/word/2024/wordml/sdtformatlock" xmlns:w16se="http://schemas.microsoft.com/office/word/2015/wordml/symex" xmlns:wpg="http://schemas.microsoft.com/office/word/2010/wordprocessingGroup" xmlns:wpi="http://schemas.microsoft.com/office/word/2010/wordprocessingInk" xmlns:wne="http://schemas.microsoft.com/office/word/2006/wordml" xmlns:wps="http://schemas.microsoft.com/office/word/2010/wordprocessingShape" mc:Ignorable="w14 w15 w16se w16cid w16 w16cex w16sdtdh w16sdtfl w16du wp14">
   <w:docParts>
     <w:docPart>
       <w:docPartPr>
@@ -4164,12 +4120,99 @@
         </w:p>
       </w:docPartBody>
     </w:docPart>
+    <w:docPart>
+      <w:docPartPr>
+        <w:name w:val="C50A69BD9FC54185932A29A6AEFD757D"/>
+        <w:category>
+          <w:name w:val="General"/>
+          <w:gallery w:val="placeholder"/>
+        </w:category>
+        <w:types>
+          <w:type w:val="bbPlcHdr"/>
+        </w:types>
+        <w:behaviors>
+          <w:behavior w:val="content"/>
+        </w:behaviors>
+        <w:guid w:val="{5D2E7779-CDFE-4A95-8DAB-1BB349BB705A}"/>
+      </w:docPartPr>
+      <w:docPartBody>
+        <w:p>
+          <w:pPr>
+            <w:pStyle w:val="C50A69BD9FC54185932A29A6AEFD757D"/>
+          </w:pPr>
+          <w:r>
+            <w:rPr>
+              <w:rStyle w:val="PlaceholderText"/>
+            </w:rPr>
+            <w:t>Click or tap here to enter text.</w:t>
+          </w:r>
+        </w:p>
+      </w:docPartBody>
+    </w:docPart>
+    <w:docPart>
+      <w:docPartPr>
+        <w:name w:val="A19DAB062FCC4FFCAC1FD8AB6B3F14CA"/>
+        <w:category>
+          <w:name w:val="General"/>
+          <w:gallery w:val="placeholder"/>
+        </w:category>
+        <w:types>
+          <w:type w:val="bbPlcHdr"/>
+        </w:types>
+        <w:behaviors>
+          <w:behavior w:val="content"/>
+        </w:behaviors>
+        <w:guid w:val="{E23424FC-AF7A-4C87-B30B-D95EDF9255DE}"/>
+      </w:docPartPr>
+      <w:docPartBody>
+        <w:p>
+          <w:pPr>
+            <w:pStyle w:val="A19DAB062FCC4FFCAC1FD8AB6B3F14CA"/>
+          </w:pPr>
+          <w:r>
+            <w:rPr>
+              <w:rStyle w:val="PlaceholderText"/>
+            </w:rPr>
+            <w:t>Click or tap here to enter text.</w:t>
+          </w:r>
+        </w:p>
+      </w:docPartBody>
+    </w:docPart>
+    <w:docPart>
+      <w:docPartPr>
+        <w:name w:val="0F6507D4622044DE81F763CE7FD15C86"/>
+        <w:category>
+          <w:name w:val="General"/>
+          <w:gallery w:val="placeholder"/>
+        </w:category>
+        <w:types>
+          <w:type w:val="bbPlcHdr"/>
+        </w:types>
+        <w:behaviors>
+          <w:behavior w:val="content"/>
+        </w:behaviors>
+        <w:guid w:val="{6AFA0EDF-7E71-4B22-868B-4E7A45D5B270}"/>
+      </w:docPartPr>
+      <w:docPartBody>
+        <w:p>
+          <w:pPr>
+            <w:pStyle w:val="0F6507D4622044DE81F763CE7FD15C86"/>
+          </w:pPr>
+          <w:r>
+            <w:rPr>
+              <w:rStyle w:val="PlaceholderText"/>
+            </w:rPr>
+            <w:t>Click or tap here to enter text.</w:t>
+          </w:r>
+        </w:p>
+      </w:docPartBody>
+    </w:docPart>
   </w:docParts>
 </w:glossaryDocument>
 </file>
 
 <file path=word/glossary/fontTable.xml><?xml version="1.0" encoding="utf-8"?>
-<w:fonts xmlns:mc="http://schemas.openxmlformats.org/markup-compatibility/2006" xmlns:r="http://schemas.openxmlformats.org/officeDocument/2006/relationships" xmlns:w="http://schemas.openxmlformats.org/wordprocessingml/2006/main" xmlns:w14="http://schemas.microsoft.com/office/word/2010/wordml" xmlns:w15="http://schemas.microsoft.com/office/word/2012/wordml" xmlns:w16cex="http://schemas.microsoft.com/office/word/2018/wordml/cex" xmlns:w16cid="http://schemas.microsoft.com/office/word/2016/wordml/cid" xmlns:w16="http://schemas.microsoft.com/office/word/2018/wordml" xmlns:w16du="http://schemas.microsoft.com/office/word/2023/wordml/word16du" xmlns:w16sdtdh="http://schemas.microsoft.com/office/word/2020/wordml/sdtdatahash" xmlns:w16se="http://schemas.microsoft.com/office/word/2015/wordml/symex" mc:Ignorable="w14 w15 w16se w16cid w16 w16cex w16sdtdh w16du">
+<w:fonts xmlns:mc="http://schemas.openxmlformats.org/markup-compatibility/2006" xmlns:r="http://schemas.openxmlformats.org/officeDocument/2006/relationships" xmlns:w="http://schemas.openxmlformats.org/wordprocessingml/2006/main" xmlns:w14="http://schemas.microsoft.com/office/word/2010/wordml" xmlns:w15="http://schemas.microsoft.com/office/word/2012/wordml" xmlns:w16cex="http://schemas.microsoft.com/office/word/2018/wordml/cex" xmlns:w16cid="http://schemas.microsoft.com/office/word/2016/wordml/cid" xmlns:w16="http://schemas.microsoft.com/office/word/2018/wordml" xmlns:w16du="http://schemas.microsoft.com/office/word/2023/wordml/word16du" xmlns:w16sdtdh="http://schemas.microsoft.com/office/word/2020/wordml/sdtdatahash" xmlns:w16sdtfl="http://schemas.microsoft.com/office/word/2024/wordml/sdtformatlock" xmlns:w16se="http://schemas.microsoft.com/office/word/2015/wordml/symex" mc:Ignorable="w14 w15 w16se w16cid w16 w16cex w16sdtdh w16sdtfl w16du">
   <w:font w:name="Aptos">
     <w:charset w:val="00"/>
     <w:family w:val="swiss"/>
@@ -4184,12 +4227,13 @@
     <w:sig w:usb0="E0002EFF" w:usb1="C000785B" w:usb2="00000009" w:usb3="00000000" w:csb0="000001FF" w:csb1="00000000"/>
   </w:font>
   <w:font w:name="IDAutomation2D">
-    <w:panose1 w:val="05000508000000020004"/>
+    <w:altName w:val="Times New Roman"/>
+    <w:panose1 w:val="00000000000000000000"/>
     <w:charset w:val="02"/>
     <w:family w:val="decorative"/>
     <w:notTrueType/>
     <w:pitch w:val="variable"/>
-    <w:sig w:usb0="00000003" w:usb1="10000000" w:usb2="00000000" w:usb3="00000000" w:csb0="80000001" w:csb1="00000000"/>
+    <w:sig w:usb0="00000001" w:usb1="10000000" w:usb2="00000000" w:usb3="00000000" w:csb0="80000001" w:csb1="00000000"/>
   </w:font>
   <w:font w:name="Aptos Display">
     <w:charset w:val="00"/>
@@ -4201,7 +4245,7 @@
 </file>
 
 <file path=word/glossary/settings.xml><?xml version="1.0" encoding="utf-8"?>
-<w:settings xmlns:mc="http://schemas.openxmlformats.org/markup-compatibility/2006" xmlns:o="urn:schemas-microsoft-com:office:office" xmlns:r="http://schemas.openxmlformats.org/officeDocument/2006/relationships" xmlns:m="http://schemas.openxmlformats.org/officeDocument/2006/math" xmlns:v="urn:schemas-microsoft-com:vml" xmlns:w10="urn:schemas-microsoft-com:office:word" xmlns:w="http://schemas.openxmlformats.org/wordprocessingml/2006/main" xmlns:w14="http://schemas.microsoft.com/office/word/2010/wordml" xmlns:w15="http://schemas.microsoft.com/office/word/2012/wordml" xmlns:w16cex="http://schemas.microsoft.com/office/word/2018/wordml/cex" xmlns:w16cid="http://schemas.microsoft.com/office/word/2016/wordml/cid" xmlns:w16="http://schemas.microsoft.com/office/word/2018/wordml" xmlns:w16du="http://schemas.microsoft.com/office/word/2023/wordml/word16du" xmlns:w16sdtdh="http://schemas.microsoft.com/office/word/2020/wordml/sdtdatahash" xmlns:w16se="http://schemas.microsoft.com/office/word/2015/wordml/symex" xmlns:sl="http://schemas.openxmlformats.org/schemaLibrary/2006/main" mc:Ignorable="w14 w15 w16se w16cid w16 w16cex w16sdtdh w16du">
+<w:settings xmlns:mc="http://schemas.openxmlformats.org/markup-compatibility/2006" xmlns:o="urn:schemas-microsoft-com:office:office" xmlns:r="http://schemas.openxmlformats.org/officeDocument/2006/relationships" xmlns:m="http://schemas.openxmlformats.org/officeDocument/2006/math" xmlns:v="urn:schemas-microsoft-com:vml" xmlns:w10="urn:schemas-microsoft-com:office:word" xmlns:w="http://schemas.openxmlformats.org/wordprocessingml/2006/main" xmlns:w14="http://schemas.microsoft.com/office/word/2010/wordml" xmlns:w15="http://schemas.microsoft.com/office/word/2012/wordml" xmlns:w16cex="http://schemas.microsoft.com/office/word/2018/wordml/cex" xmlns:w16cid="http://schemas.microsoft.com/office/word/2016/wordml/cid" xmlns:w16="http://schemas.microsoft.com/office/word/2018/wordml" xmlns:w16du="http://schemas.microsoft.com/office/word/2023/wordml/word16du" xmlns:w16sdtdh="http://schemas.microsoft.com/office/word/2020/wordml/sdtdatahash" xmlns:w16sdtfl="http://schemas.microsoft.com/office/word/2024/wordml/sdtformatlock" xmlns:w16se="http://schemas.microsoft.com/office/word/2015/wordml/symex" xmlns:sl="http://schemas.openxmlformats.org/schemaLibrary/2006/main" mc:Ignorable="w14 w15 w16se w16cid w16 w16cex w16sdtdh w16sdtfl w16du">
   <w:view w:val="normal"/>
   <w:defaultTabStop w:val="720"/>
   <w:characterSpacingControl w:val="doNotCompress"/>
@@ -4218,12 +4262,14 @@
     <w:rsidRoot w:val="00BC3D8D"/>
     <w:rsid w:val="000319B3"/>
     <w:rsid w:val="000428B8"/>
+    <w:rsid w:val="00074E36"/>
     <w:rsid w:val="00075E96"/>
     <w:rsid w:val="001665E0"/>
     <w:rsid w:val="00183F58"/>
     <w:rsid w:val="001A015A"/>
     <w:rsid w:val="0020479B"/>
     <w:rsid w:val="002711EC"/>
+    <w:rsid w:val="002A729B"/>
     <w:rsid w:val="002B5488"/>
     <w:rsid w:val="003327E0"/>
     <w:rsid w:val="00351DED"/>
@@ -4232,7 +4278,9 @@
     <w:rsid w:val="00385EAA"/>
     <w:rsid w:val="003A2E9C"/>
     <w:rsid w:val="003E0001"/>
+    <w:rsid w:val="003F7531"/>
     <w:rsid w:val="0042014F"/>
+    <w:rsid w:val="00484296"/>
     <w:rsid w:val="004E297D"/>
     <w:rsid w:val="004E6B74"/>
     <w:rsid w:val="00514619"/>
@@ -4248,14 +4296,18 @@
     <w:rsid w:val="0068099E"/>
     <w:rsid w:val="006C08B1"/>
     <w:rsid w:val="00705BE9"/>
+    <w:rsid w:val="00720BDB"/>
     <w:rsid w:val="00755EC1"/>
+    <w:rsid w:val="00770753"/>
     <w:rsid w:val="00781738"/>
     <w:rsid w:val="007A512A"/>
     <w:rsid w:val="007C3EEC"/>
     <w:rsid w:val="007D55BD"/>
     <w:rsid w:val="007F7365"/>
     <w:rsid w:val="008207F4"/>
+    <w:rsid w:val="0083341C"/>
     <w:rsid w:val="00834355"/>
+    <w:rsid w:val="0089731E"/>
     <w:rsid w:val="008A3841"/>
     <w:rsid w:val="008C504E"/>
     <w:rsid w:val="008D0770"/>
@@ -4267,6 +4319,7 @@
     <w:rsid w:val="00981003"/>
     <w:rsid w:val="009C1D98"/>
     <w:rsid w:val="009D3334"/>
+    <w:rsid w:val="009F478A"/>
     <w:rsid w:val="009F6D25"/>
     <w:rsid w:val="00A66AA6"/>
     <w:rsid w:val="00A66D57"/>
@@ -4300,6 +4353,7 @@
     <w:rsid w:val="00DF35B4"/>
     <w:rsid w:val="00E2767F"/>
     <w:rsid w:val="00E46F2A"/>
+    <w:rsid w:val="00E6639C"/>
     <w:rsid w:val="00E77933"/>
     <w:rsid w:val="00EA6119"/>
     <w:rsid w:val="00EB21D6"/>
@@ -4333,7 +4387,7 @@
 </file>
 
 <file path=word/glossary/styles.xml><?xml version="1.0" encoding="utf-8"?>
-<w:styles xmlns:mc="http://schemas.openxmlformats.org/markup-compatibility/2006" xmlns:r="http://schemas.openxmlformats.org/officeDocument/2006/relationships" xmlns:w="http://schemas.openxmlformats.org/wordprocessingml/2006/main" xmlns:w14="http://schemas.microsoft.com/office/word/2010/wordml" xmlns:w15="http://schemas.microsoft.com/office/word/2012/wordml" xmlns:w16cex="http://schemas.microsoft.com/office/word/2018/wordml/cex" xmlns:w16cid="http://schemas.microsoft.com/office/word/2016/wordml/cid" xmlns:w16="http://schemas.microsoft.com/office/word/2018/wordml" xmlns:w16du="http://schemas.microsoft.com/office/word/2023/wordml/word16du" xmlns:w16sdtdh="http://schemas.microsoft.com/office/word/2020/wordml/sdtdatahash" xmlns:w16se="http://schemas.microsoft.com/office/word/2015/wordml/symex" mc:Ignorable="w14 w15 w16se w16cid w16 w16cex w16sdtdh w16du">
+<w:styles xmlns:mc="http://schemas.openxmlformats.org/markup-compatibility/2006" xmlns:r="http://schemas.openxmlformats.org/officeDocument/2006/relationships" xmlns:w="http://schemas.openxmlformats.org/wordprocessingml/2006/main" xmlns:w14="http://schemas.microsoft.com/office/word/2010/wordml" xmlns:w15="http://schemas.microsoft.com/office/word/2012/wordml" xmlns:w16cex="http://schemas.microsoft.com/office/word/2018/wordml/cex" xmlns:w16cid="http://schemas.microsoft.com/office/word/2016/wordml/cid" xmlns:w16="http://schemas.microsoft.com/office/word/2018/wordml" xmlns:w16du="http://schemas.microsoft.com/office/word/2023/wordml/word16du" xmlns:w16sdtdh="http://schemas.microsoft.com/office/word/2020/wordml/sdtdatahash" xmlns:w16sdtfl="http://schemas.microsoft.com/office/word/2024/wordml/sdtformatlock" xmlns:w16se="http://schemas.microsoft.com/office/word/2015/wordml/symex" mc:Ignorable="w14 w15 w16se w16cid w16 w16cex w16sdtdh w16sdtfl w16du">
   <w:docDefaults>
     <w:rPrDefault>
       <w:rPr>
@@ -4765,7 +4819,7 @@
     <w:basedOn w:val="DefaultParagraphFont"/>
     <w:uiPriority w:val="99"/>
     <w:semiHidden/>
-    <w:rsid w:val="007C3EEC"/>
+    <w:rsid w:val="009F478A"/>
     <w:rPr>
       <w:color w:val="666666"/>
     </w:rPr>
@@ -4786,11 +4840,23 @@
     <w:name w:val="FDC6FBE4069F475DB20571F1164CFC3C"/>
     <w:rsid w:val="008E363D"/>
   </w:style>
+  <w:style w:type="paragraph" w:customStyle="1" w:styleId="C50A69BD9FC54185932A29A6AEFD757D">
+    <w:name w:val="C50A69BD9FC54185932A29A6AEFD757D"/>
+    <w:rsid w:val="00720BDB"/>
+  </w:style>
+  <w:style w:type="paragraph" w:customStyle="1" w:styleId="A19DAB062FCC4FFCAC1FD8AB6B3F14CA">
+    <w:name w:val="A19DAB062FCC4FFCAC1FD8AB6B3F14CA"/>
+    <w:rsid w:val="009F478A"/>
+  </w:style>
+  <w:style w:type="paragraph" w:customStyle="1" w:styleId="0F6507D4622044DE81F763CE7FD15C86">
+    <w:name w:val="0F6507D4622044DE81F763CE7FD15C86"/>
+    <w:rsid w:val="009F478A"/>
+  </w:style>
 </w:styles>
 </file>
 
 <file path=word/glossary/webSettings.xml><?xml version="1.0" encoding="utf-8"?>
-<w:webSettings xmlns:mc="http://schemas.openxmlformats.org/markup-compatibility/2006" xmlns:r="http://schemas.openxmlformats.org/officeDocument/2006/relationships" xmlns:w="http://schemas.openxmlformats.org/wordprocessingml/2006/main" xmlns:w14="http://schemas.microsoft.com/office/word/2010/wordml" xmlns:w15="http://schemas.microsoft.com/office/word/2012/wordml" xmlns:w16cex="http://schemas.microsoft.com/office/word/2018/wordml/cex" xmlns:w16cid="http://schemas.microsoft.com/office/word/2016/wordml/cid" xmlns:w16="http://schemas.microsoft.com/office/word/2018/wordml" xmlns:w16du="http://schemas.microsoft.com/office/word/2023/wordml/word16du" xmlns:w16sdtdh="http://schemas.microsoft.com/office/word/2020/wordml/sdtdatahash" xmlns:w16se="http://schemas.microsoft.com/office/word/2015/wordml/symex" mc:Ignorable="w14 w15 w16se w16cid w16 w16cex w16sdtdh w16du">
+<w:webSettings xmlns:mc="http://schemas.openxmlformats.org/markup-compatibility/2006" xmlns:r="http://schemas.openxmlformats.org/officeDocument/2006/relationships" xmlns:w="http://schemas.openxmlformats.org/wordprocessingml/2006/main" xmlns:w14="http://schemas.microsoft.com/office/word/2010/wordml" xmlns:w15="http://schemas.microsoft.com/office/word/2012/wordml" xmlns:w16cex="http://schemas.microsoft.com/office/word/2018/wordml/cex" xmlns:w16cid="http://schemas.microsoft.com/office/word/2016/wordml/cid" xmlns:w16="http://schemas.microsoft.com/office/word/2018/wordml" xmlns:w16du="http://schemas.microsoft.com/office/word/2023/wordml/word16du" xmlns:w16sdtdh="http://schemas.microsoft.com/office/word/2020/wordml/sdtdatahash" xmlns:w16sdtfl="http://schemas.microsoft.com/office/word/2024/wordml/sdtformatlock" xmlns:w16se="http://schemas.microsoft.com/office/word/2015/wordml/symex" mc:Ignorable="w14 w15 w16se w16cid w16 w16cex w16sdtdh w16sdtfl w16du">
   <w:optimizeForBrowser/>
   <w:allowPNG/>
 </w:webSettings>
@@ -5091,155 +5157,83 @@
 </a:theme>
 </file>
 
-<file path=customXml/item1.xml>��< ? x m l   v e r s i o n = " 1 . 0 "   e n c o d i n g = " u t f - 1 6 " ? > - 
- < N a v W o r d R e p o r t X m l P a r t   x m l n s = " u r n : m i c r o s o f t - d y n a m i c s - n a v / r e p o r t s / N P R _ C R O _ F i s c a l _ B i l l _ A 4 / 6 0 1 4 5 5 4 / " > - 
-     < L a b e l s > - 
-         < B a r c o d e L b l > B a r c o d e L b l < / B a r c o d e L b l > - 
-         < C u r r e n c y L b l > C u r r e n c y L b l < / C u r r e n c y L b l > - 
-         < D e s c r i p t i o n L b l > D e s c r i p t i o n L b l < / D e s c r i p t i o n L b l > - 
-         < D i s c o u n t L b l > D i s c o u n t L b l < / D i s c o u n t L b l > - 
-         < I t e m C o d e L b l > I t e m C o d e L b l < / I t e m C o d e L b l > - 
-         < I t e m N a m e L b l > I t e m N a m e L b l < / I t e m N a m e L b l > - 
-         < J I R L b l > J I R L b l < / J I R L b l > - 
-         < O p e r a t o r L b l > O p e r a t o r L b l < / O p e r a t o r L b l > - 
-         < P a y m e n t M e t h o d L b l > P a y m e n t M e t h o d L b l < / P a y m e n t M e t h o d L b l > - 
-         < P e r c L b l > P e r c L b l < / P e r c L b l > - 
-         < P r i c e L b l > P r i c e L b l < / P r i c e L b l > - 
-         < Q t y L b l > Q t y L b l < / Q t y L b l > - 
-         < R e f u n d P o l i c y L b l > R e f u n d P o l i c y L b l < / R e f u n d P o l i c y L b l > - 
-         < T a x A m o u n t L b l > T a x A m o u n t L b l < / T a x A m o u n t L b l > - 
-         < T a x B a s e L b l > T a x B a s e L b l < / T a x B a s e L b l > - 
-         < T a x L b l > T a x L b l < / T a x L b l > - 
-         < T a x R a t e L b l > T a x R a t e L b l < / T a x R a t e L b l > - 
-         < T o P a y L b l > T o P a y L b l < / T o P a y L b l > - 
-         < T o t a l L b l > T o t a l L b l < / T o t a l L b l > - 
-         < T o t a V A T l L b l > T o t a V A T l L b l < / T o t a V A T l L b l > - 
-         < U o M L b l > U o M L b l < / U o M L b l > - 
-         < V A T L b l > V A T L b l < / V A T L b l > - 
-         < Z K I L b l > Z K I L b l < / Z K I L b l > - 
-     < / L a b e l s > - 
-     < C R O _ P O S _ A u d i t _ L o g _ A u x _ I n f o > - 
-         < B i l l > B i l l < / B i l l > - 
-         < C o m p a n y A d d r e s s > C o m p a n y A d d r e s s < / C o m p a n y A d d r e s s > - 
-         < C o m p a n y C i t y > C o m p a n y C i t y < / C o m p a n y C i t y > - 
-         < C o m p a n y C o n t a c t > C o m p a n y C o n t a c t < / C o m p a n y C o n t a c t > - 
-         < C o m p a n y N a m e > C o m p a n y N a m e < / C o m p a n y N a m e > - 
-         < C o m p a n y W e b s i t e > C o m p a n y W e b s i t e < / C o m p a n y W e b s i t e > - 
-         < C o p y T e x t > C o p y T e x t < / C o p y T e x t > - 
-         < C u s t o m e r A d d r e s s > C u s t o m e r A d d r e s s < / C u s t o m e r A d d r e s s > - 
-         < C u s t o m e r N a m e > C u s t o m e r N a m e < / C u s t o m e r N a m e > - 
-         < C u s t o m e r P o s t C i t y > C u s t o m e r P o s t C i t y < / C u s t o m e r P o s t C i t y > - 
-         < E n t r y D a t e > E n t r y D a t e < / E n t r y D a t e > - 
-         < J I R C o d e > J I R C o d e < / J I R C o d e > - 
-         < L o g T i m e S t a m p > L o g T i m e S t a m p < / L o g T i m e S t a m p > - 
-         < O p e r a t o r N a m e > O p e r a t o r N a m e < / O p e r a t o r N a m e > - 
-         < Q R C o d e > Q R C o d e < / Q R C o d e > - 
-         < T o t a l A m o u n t > T o t a l A m o u n t < / T o t a l A m o u n t > - 
-         < Z K I C o d e > Z K I C o d e < / Z K I C o d e > - 
-         < P O S _ E n t r y _ L i n e s > - 
-             < A m o u n t I n c l u d i n g V A T > A m o u n t I n c l u d i n g V A T < / A m o u n t I n c l u d i n g V A T > - 
-             < D i s c o u n t A m o u n t > D i s c o u n t A m o u n t < / D i s c o u n t A m o u n t > - 
-             < D i s c o u n t P e r c > D i s c o u n t P e r c < / D i s c o u n t P e r c > - 
-             < I t e m D e s c r i p t i o n > I t e m D e s c r i p t i o n < / I t e m D e s c r i p t i o n > - 
-             < I t e m N o > I t e m N o < / I t e m N o > - 
-             < Q u a n t i t y > Q u a n t i t y < / Q u a n t i t y > - 
-             < U n i t P r i c e > U n i t P r i c e < / U n i t P r i c e > - 
-             < U O M > U O M < / U O M > - 
-         < / P O S _ E n t r y _ L i n e s > - 
-         < P O S _ E n t r y _ T a x _ L i n e s > - 
-             < A m o u n t I n c l V A T > A m o u n t I n c l V A T < / A m o u n t I n c l V A T > - 
-             < V A T A m o u n t > V A T A m o u n t < / V A T A m o u n t > - 
-             < V A T B a s e A m o u n t > V A T B a s e A m o u n t < / V A T B a s e A m o u n t > - 
-             < V A T P e r c > V A T P e r c < / V A T P e r c > - 
-         < / P O S _ E n t r y _ T a x _ L i n e s > - 
-         < P O S _ S t o r e > - 
-             < P O S S t o r e A d d r e s s > P O S S t o r e A d d r e s s < / P O S S t o r e A d d r e s s > - 
-             < P O S S t o r e C i t y > P O S S t o r e C i t y < / P O S S t o r e C i t y > - 
-             < P O S S t o r e C o d e > P O S S t o r e C o d e < / P O S S t o r e C o d e > - 
-             < P O S S t o r e N a m e > P O S S t o r e N a m e < / P O S S t o r e N a m e > - 
-             < P O S S t o r e P o s t C o d e > P O S S t o r e P o s t C o d e < / P O S S t o r e P o s t C o d e > - 
-             < S t o r e D e t a i l s L i n e > S t o r e D e t a i l s L i n e < / S t o r e D e t a i l s L i n e > - 
-         < / P O S _ S t o r e > - 
-     < / C R O _ P O S _ A u d i t _ L o g _ A u x _ I n f o > - 
-     < P O S _ E n t r y _ P a y m e n t _ L i n e s > - 
-         < A m o u n t > A m o u n t < / A m o u n t > - 
-         < P O S P a y m e n t M e t h o d > P O S P a y m e n t M e t h o d < / P O S P a y m e n t M e t h o d > - 
-     < / P O S _ E n t r y _ P a y m e n t _ L i n e s > - 
- < / N a v W o r d R e p o r t X m l P a r t > 
+<file path=customXml/item1.xml><?xml version="1.0" encoding="utf-8"?>
+<NavWordReportXmlPart xmlns="urn:microsoft-dynamics-nav/reports/NPR_CRO_Fiscal_Bill_A4/6014554/">
+  <Labels>
+    <BarcodeLbl>BarcodeLbl</BarcodeLbl>
+    <CurrencyLbl>CurrencyLbl</CurrencyLbl>
+    <DescriptionLbl>DescriptionLbl</DescriptionLbl>
+    <DiscountLbl>DiscountLbl</DiscountLbl>
+    <ItemCodeLbl>ItemCodeLbl</ItemCodeLbl>
+    <ItemNameLbl>ItemNameLbl</ItemNameLbl>
+    <JIRLbl>JIRLbl</JIRLbl>
+    <OperatorLbl>OperatorLbl</OperatorLbl>
+    <PaymentMethodLbl>PaymentMethodLbl</PaymentMethodLbl>
+    <PercLbl>PercLbl</PercLbl>
+    <PriceLbl>PriceLbl</PriceLbl>
+    <QtyLbl>QtyLbl</QtyLbl>
+    <RefundPolicyLbl>RefundPolicyLbl</RefundPolicyLbl>
+    <TaxAmountLbl>TaxAmountLbl</TaxAmountLbl>
+    <TaxBaseLbl>TaxBaseLbl</TaxBaseLbl>
+    <TaxLbl>TaxLbl</TaxLbl>
+    <TaxRateLbl>TaxRateLbl</TaxRateLbl>
+    <ToPayLbl>ToPayLbl</ToPayLbl>
+    <TotalLbl>TotalLbl</TotalLbl>
+    <TotaVATlLbl>TotaVATlLbl</TotaVATlLbl>
+    <UoMLbl>UoMLbl</UoMLbl>
+    <VATLbl>VATLbl</VATLbl>
+    <VatRegNoLbl>VAT</VatRegNoLbl>
+    <ZKILbl>ZKILbl</ZKILbl>
+  </Labels>
+  <CRO_POS_Audit_Log_Aux_Info>
+    <Bill>Bill</Bill>
+    <CompanyAddress>CompanyAddress</CompanyAddress>
+    <CompanyCity>CompanyCity</CompanyCity>
+    <CompanyContact>CompanyContact</CompanyContact>
+    <CompanyName>CompanyName</CompanyName>
+    <CompanyWebsite>CompanyWebsite</CompanyWebsite>
+    <CopyText>CopyText</CopyText>
+    <CustomerAddress>CustomerAddress</CustomerAddress>
+    <CustomerName>CustomerName</CustomerName>
+    <CustomerPostCity>CustomerPostCity</CustomerPostCity>
+    <CustomerVATRegNo>CustomerVATRegNo</CustomerVATRegNo>
+    <EntryDate>EntryDate</EntryDate>
+    <JIRCode>JIRCode</JIRCode>
+    <LogTimeStamp>LogTimeStamp</LogTimeStamp>
+    <OperatorName>OperatorName</OperatorName>
+    <QRCode>QRCode</QRCode>
+    <TotalAmount>TotalAmount</TotalAmount>
+    <ZKICode>ZKICode</ZKICode>
+    <POS_Entry_Lines>
+      <AmountIncludingVAT>AmountIncludingVAT</AmountIncludingVAT>
+      <DiscountAmount>DiscountAmount</DiscountAmount>
+      <DiscountPerc>DiscountPerc</DiscountPerc>
+      <ItemDescription>ItemDescription</ItemDescription>
+      <ItemNo>ItemNo</ItemNo>
+      <Quantity>Quantity</Quantity>
+      <UnitPrice>UnitPrice</UnitPrice>
+      <UOM>UOM</UOM>
+    </POS_Entry_Lines>
+    <POS_Entry_Tax_Lines>
+      <AmountInclVAT>AmountInclVAT</AmountInclVAT>
+      <VATAmount>VATAmount</VATAmount>
+      <VATBaseAmount>VATBaseAmount</VATBaseAmount>
+      <VATPerc>VATPerc</VATPerc>
+    </POS_Entry_Tax_Lines>
+    <POS_Store>
+      <POSStoreAddress>POSStoreAddress</POSStoreAddress>
+      <POSStoreCity>POSStoreCity</POSStoreCity>
+      <POSStoreCode>POSStoreCode</POSStoreCode>
+      <POSStoreName>POSStoreName</POSStoreName>
+      <POSStorePostCode>POSStorePostCode</POSStorePostCode>
+      <StoreDetailsLine>StoreDetailsLine</StoreDetailsLine>
+    </POS_Store>
+  </CRO_POS_Audit_Log_Aux_Info>
+  <POS_Entry_Payment_Lines>
+    <Amount>Amount</Amount>
+    <POSPaymentMethod>POSPaymentMethod</POSPaymentMethod>
+  </POS_Entry_Payment_Lines>
+</NavWordReportXmlPart>
 </file>
 
 <file path=customXml/item2.xml><?xml version="1.0" encoding="utf-8"?>

</xml_diff>